<commit_message>
Conception des plans de tests
Les tests ont été décris de la manière suivante : Titre + Description +
Déroulement par concurrent

Le déroulement de chaque assistant sera faite ultérieurement.
</commit_message>
<xml_diff>
--- a/Plan de tests.docx
+++ b/Plan de tests.docx
@@ -92,12 +92,24 @@
         </w:rPr>
       </w:pPr>
       <w:r>
+        <w:rPr>
+          <w:b w:val="0"/>
+          <w:caps w:val="0"/>
+        </w:rPr>
         <w:fldChar w:fldCharType="begin"/>
       </w:r>
       <w:r>
-        <w:instrText xml:space="preserve"> TOC \o "1-3" </w:instrText>
-      </w:r>
-      <w:r>
+        <w:rPr>
+          <w:b w:val="0"/>
+          <w:caps w:val="0"/>
+        </w:rPr>
+        <w:instrText xml:space="preserve"> TOC \o "1-2" </w:instrText>
+      </w:r>
+      <w:r>
+        <w:rPr>
+          <w:b w:val="0"/>
+          <w:caps w:val="0"/>
+        </w:rPr>
         <w:fldChar w:fldCharType="separate"/>
       </w:r>
       <w:r>
@@ -122,7 +134,7 @@
         <w:rPr>
           <w:noProof/>
         </w:rPr>
-        <w:instrText xml:space="preserve"> PAGEREF _Toc308083651 \h </w:instrText>
+        <w:instrText xml:space="preserve"> PAGEREF _Toc308682705 \h </w:instrText>
       </w:r>
       <w:r>
         <w:rPr>
@@ -187,7 +199,7 @@
         <w:rPr>
           <w:noProof/>
         </w:rPr>
-        <w:instrText xml:space="preserve"> PAGEREF _Toc308083652 \h </w:instrText>
+        <w:instrText xml:space="preserve"> PAGEREF _Toc308682706 \h </w:instrText>
       </w:r>
       <w:r>
         <w:rPr>
@@ -252,7 +264,7 @@
         <w:rPr>
           <w:noProof/>
         </w:rPr>
-        <w:instrText xml:space="preserve"> PAGEREF _Toc308083653 \h </w:instrText>
+        <w:instrText xml:space="preserve"> PAGEREF _Toc308682707 \h </w:instrText>
       </w:r>
       <w:r>
         <w:rPr>
@@ -316,7 +328,7 @@
         <w:rPr>
           <w:noProof/>
         </w:rPr>
-        <w:instrText xml:space="preserve"> PAGEREF _Toc308083654 \h </w:instrText>
+        <w:instrText xml:space="preserve"> PAGEREF _Toc308682708 \h </w:instrText>
       </w:r>
       <w:r>
         <w:rPr>
@@ -380,7 +392,7 @@
         <w:rPr>
           <w:noProof/>
         </w:rPr>
-        <w:instrText xml:space="preserve"> PAGEREF _Toc308083655 \h </w:instrText>
+        <w:instrText xml:space="preserve"> PAGEREF _Toc308682709 \h </w:instrText>
       </w:r>
       <w:r>
         <w:rPr>
@@ -444,7 +456,7 @@
         <w:rPr>
           <w:noProof/>
         </w:rPr>
-        <w:instrText xml:space="preserve"> PAGEREF _Toc308083656 \h </w:instrText>
+        <w:instrText xml:space="preserve"> PAGEREF _Toc308682710 \h </w:instrText>
       </w:r>
       <w:r>
         <w:rPr>
@@ -491,7 +503,7 @@
         <w:rPr>
           <w:noProof/>
         </w:rPr>
-        <w:t>Sirius Versus Concurrents</w:t>
+        <w:t>Jeux de tests - Sirius Versus Concurrents</w:t>
       </w:r>
       <w:r>
         <w:rPr>
@@ -509,7 +521,7 @@
         <w:rPr>
           <w:noProof/>
         </w:rPr>
-        <w:instrText xml:space="preserve"> PAGEREF _Toc308083657 \h </w:instrText>
+        <w:instrText xml:space="preserve"> PAGEREF _Toc308682711 \h </w:instrText>
       </w:r>
       <w:r>
         <w:rPr>
@@ -555,7 +567,7 @@
         <w:rPr>
           <w:noProof/>
         </w:rPr>
-        <w:t>Sirius vs Siri</w:t>
+        <w:t>Météo</w:t>
       </w:r>
       <w:r>
         <w:rPr>
@@ -573,7 +585,7 @@
         <w:rPr>
           <w:noProof/>
         </w:rPr>
-        <w:instrText xml:space="preserve"> PAGEREF _Toc308083658 \h </w:instrText>
+        <w:instrText xml:space="preserve"> PAGEREF _Toc308682712 \h </w:instrText>
       </w:r>
       <w:r>
         <w:rPr>
@@ -619,7 +631,7 @@
         <w:rPr>
           <w:noProof/>
         </w:rPr>
-        <w:t>Sirius vs Google Now</w:t>
+        <w:t>Appeler</w:t>
       </w:r>
       <w:r>
         <w:rPr>
@@ -637,7 +649,7 @@
         <w:rPr>
           <w:noProof/>
         </w:rPr>
-        <w:instrText xml:space="preserve"> PAGEREF _Toc308083659 \h </w:instrText>
+        <w:instrText xml:space="preserve"> PAGEREF _Toc308682713 \h </w:instrText>
       </w:r>
       <w:r>
         <w:rPr>
@@ -683,7 +695,7 @@
         <w:rPr>
           <w:noProof/>
         </w:rPr>
-        <w:t>Sirius vs Cortana</w:t>
+        <w:t>Planning</w:t>
       </w:r>
       <w:r>
         <w:rPr>
@@ -701,7 +713,7 @@
         <w:rPr>
           <w:noProof/>
         </w:rPr>
-        <w:instrText xml:space="preserve"> PAGEREF _Toc308083660 \h </w:instrText>
+        <w:instrText xml:space="preserve"> PAGEREF _Toc308682714 \h </w:instrText>
       </w:r>
       <w:r>
         <w:rPr>
@@ -719,6 +731,262 @@
           <w:noProof/>
         </w:rPr>
         <w:t>6</w:t>
+      </w:r>
+      <w:r>
+        <w:rPr>
+          <w:noProof/>
+        </w:rPr>
+        <w:fldChar w:fldCharType="end"/>
+      </w:r>
+    </w:p>
+    <w:p>
+      <w:pPr>
+        <w:pStyle w:val="TM2"/>
+        <w:tabs>
+          <w:tab w:val="right" w:leader="dot" w:pos="9056"/>
+        </w:tabs>
+        <w:rPr>
+          <w:rFonts w:eastAsiaTheme="minorEastAsia" w:cstheme="minorBidi"/>
+          <w:smallCaps w:val="0"/>
+          <w:noProof/>
+          <w:color w:val="auto"/>
+          <w:sz w:val="24"/>
+          <w:szCs w:val="24"/>
+          <w:lang w:eastAsia="ja-JP"/>
+        </w:rPr>
+      </w:pPr>
+      <w:r>
+        <w:rPr>
+          <w:noProof/>
+        </w:rPr>
+        <w:t>Rédiger un contenu</w:t>
+      </w:r>
+      <w:r>
+        <w:rPr>
+          <w:noProof/>
+        </w:rPr>
+        <w:tab/>
+      </w:r>
+      <w:r>
+        <w:rPr>
+          <w:noProof/>
+        </w:rPr>
+        <w:fldChar w:fldCharType="begin"/>
+      </w:r>
+      <w:r>
+        <w:rPr>
+          <w:noProof/>
+        </w:rPr>
+        <w:instrText xml:space="preserve"> PAGEREF _Toc308682715 \h </w:instrText>
+      </w:r>
+      <w:r>
+        <w:rPr>
+          <w:noProof/>
+        </w:rPr>
+      </w:r>
+      <w:r>
+        <w:rPr>
+          <w:noProof/>
+        </w:rPr>
+        <w:fldChar w:fldCharType="separate"/>
+      </w:r>
+      <w:r>
+        <w:rPr>
+          <w:noProof/>
+        </w:rPr>
+        <w:t>7</w:t>
+      </w:r>
+      <w:r>
+        <w:rPr>
+          <w:noProof/>
+        </w:rPr>
+        <w:fldChar w:fldCharType="end"/>
+      </w:r>
+    </w:p>
+    <w:p>
+      <w:pPr>
+        <w:pStyle w:val="TM2"/>
+        <w:tabs>
+          <w:tab w:val="right" w:leader="dot" w:pos="9056"/>
+        </w:tabs>
+        <w:rPr>
+          <w:rFonts w:eastAsiaTheme="minorEastAsia" w:cstheme="minorBidi"/>
+          <w:smallCaps w:val="0"/>
+          <w:noProof/>
+          <w:color w:val="auto"/>
+          <w:sz w:val="24"/>
+          <w:szCs w:val="24"/>
+          <w:lang w:eastAsia="ja-JP"/>
+        </w:rPr>
+      </w:pPr>
+      <w:r>
+        <w:rPr>
+          <w:noProof/>
+        </w:rPr>
+        <w:t>Localisation (+ GPS)</w:t>
+      </w:r>
+      <w:r>
+        <w:rPr>
+          <w:noProof/>
+        </w:rPr>
+        <w:tab/>
+      </w:r>
+      <w:r>
+        <w:rPr>
+          <w:noProof/>
+        </w:rPr>
+        <w:fldChar w:fldCharType="begin"/>
+      </w:r>
+      <w:r>
+        <w:rPr>
+          <w:noProof/>
+        </w:rPr>
+        <w:instrText xml:space="preserve"> PAGEREF _Toc308682716 \h </w:instrText>
+      </w:r>
+      <w:r>
+        <w:rPr>
+          <w:noProof/>
+        </w:rPr>
+      </w:r>
+      <w:r>
+        <w:rPr>
+          <w:noProof/>
+        </w:rPr>
+        <w:fldChar w:fldCharType="separate"/>
+      </w:r>
+      <w:r>
+        <w:rPr>
+          <w:noProof/>
+        </w:rPr>
+        <w:t>7</w:t>
+      </w:r>
+      <w:r>
+        <w:rPr>
+          <w:noProof/>
+        </w:rPr>
+        <w:fldChar w:fldCharType="end"/>
+      </w:r>
+    </w:p>
+    <w:p>
+      <w:pPr>
+        <w:pStyle w:val="TM2"/>
+        <w:tabs>
+          <w:tab w:val="right" w:leader="dot" w:pos="9056"/>
+        </w:tabs>
+        <w:rPr>
+          <w:rFonts w:eastAsiaTheme="minorEastAsia" w:cstheme="minorBidi"/>
+          <w:smallCaps w:val="0"/>
+          <w:noProof/>
+          <w:color w:val="auto"/>
+          <w:sz w:val="24"/>
+          <w:szCs w:val="24"/>
+          <w:lang w:eastAsia="ja-JP"/>
+        </w:rPr>
+      </w:pPr>
+      <w:r>
+        <w:rPr>
+          <w:noProof/>
+        </w:rPr>
+        <w:t>Configuration système</w:t>
+      </w:r>
+      <w:r>
+        <w:rPr>
+          <w:noProof/>
+        </w:rPr>
+        <w:tab/>
+      </w:r>
+      <w:r>
+        <w:rPr>
+          <w:noProof/>
+        </w:rPr>
+        <w:fldChar w:fldCharType="begin"/>
+      </w:r>
+      <w:r>
+        <w:rPr>
+          <w:noProof/>
+        </w:rPr>
+        <w:instrText xml:space="preserve"> PAGEREF _Toc308682717 \h </w:instrText>
+      </w:r>
+      <w:r>
+        <w:rPr>
+          <w:noProof/>
+        </w:rPr>
+      </w:r>
+      <w:r>
+        <w:rPr>
+          <w:noProof/>
+        </w:rPr>
+        <w:fldChar w:fldCharType="separate"/>
+      </w:r>
+      <w:r>
+        <w:rPr>
+          <w:noProof/>
+        </w:rPr>
+        <w:t>7</w:t>
+      </w:r>
+      <w:r>
+        <w:rPr>
+          <w:noProof/>
+        </w:rPr>
+        <w:fldChar w:fldCharType="end"/>
+      </w:r>
+    </w:p>
+    <w:p>
+      <w:pPr>
+        <w:pStyle w:val="TM2"/>
+        <w:tabs>
+          <w:tab w:val="right" w:leader="dot" w:pos="9056"/>
+        </w:tabs>
+        <w:rPr>
+          <w:rFonts w:eastAsiaTheme="minorEastAsia" w:cstheme="minorBidi"/>
+          <w:smallCaps w:val="0"/>
+          <w:noProof/>
+          <w:color w:val="auto"/>
+          <w:sz w:val="24"/>
+          <w:szCs w:val="24"/>
+          <w:lang w:eastAsia="ja-JP"/>
+        </w:rPr>
+      </w:pPr>
+      <w:r>
+        <w:rPr>
+          <w:noProof/>
+        </w:rPr>
+        <w:t>Recherche internet</w:t>
+      </w:r>
+      <w:r>
+        <w:rPr>
+          <w:noProof/>
+        </w:rPr>
+        <w:tab/>
+      </w:r>
+      <w:r>
+        <w:rPr>
+          <w:noProof/>
+        </w:rPr>
+        <w:fldChar w:fldCharType="begin"/>
+      </w:r>
+      <w:r>
+        <w:rPr>
+          <w:noProof/>
+        </w:rPr>
+        <w:instrText xml:space="preserve"> PAGEREF _Toc308682718 \h </w:instrText>
+      </w:r>
+      <w:r>
+        <w:rPr>
+          <w:noProof/>
+        </w:rPr>
+      </w:r>
+      <w:r>
+        <w:rPr>
+          <w:noProof/>
+        </w:rPr>
+        <w:fldChar w:fldCharType="separate"/>
+      </w:r>
+      <w:r>
+        <w:rPr>
+          <w:noProof/>
+        </w:rPr>
+        <w:t>8</w:t>
       </w:r>
       <w:r>
         <w:rPr>
@@ -766,7 +1034,7 @@
         <w:rPr>
           <w:noProof/>
         </w:rPr>
-        <w:instrText xml:space="preserve"> PAGEREF _Toc308083661 \h </w:instrText>
+        <w:instrText xml:space="preserve"> PAGEREF _Toc308682719 \h </w:instrText>
       </w:r>
       <w:r>
         <w:rPr>
@@ -783,7 +1051,7 @@
         <w:rPr>
           <w:noProof/>
         </w:rPr>
-        <w:t>7</w:t>
+        <w:t>9</w:t>
       </w:r>
       <w:r>
         <w:rPr>
@@ -794,6 +1062,13 @@
     </w:p>
     <w:p>
       <w:r>
+        <w:rPr>
+          <w:rFonts w:asciiTheme="minorHAnsi" w:hAnsiTheme="minorHAnsi"/>
+          <w:b/>
+          <w:caps/>
+          <w:sz w:val="22"/>
+          <w:szCs w:val="22"/>
+        </w:rPr>
         <w:fldChar w:fldCharType="end"/>
       </w:r>
     </w:p>
@@ -806,7 +1081,7 @@
       <w:pPr>
         <w:pStyle w:val="Titre1"/>
       </w:pPr>
-      <w:bookmarkStart w:id="0" w:name="_Toc308083651"/>
+      <w:bookmarkStart w:id="0" w:name="_Toc308682705"/>
       <w:r>
         <w:t>Introduction</w:t>
       </w:r>
@@ -828,7 +1103,7 @@
       <w:pPr>
         <w:pStyle w:val="Titre1"/>
       </w:pPr>
-      <w:bookmarkStart w:id="1" w:name="_Toc308083652"/>
+      <w:bookmarkStart w:id="1" w:name="_Toc308682706"/>
       <w:r>
         <w:t>Exigences à tester</w:t>
       </w:r>
@@ -884,7 +1159,7 @@
       <w:pPr>
         <w:pStyle w:val="Titre1"/>
       </w:pPr>
-      <w:bookmarkStart w:id="2" w:name="_Toc308083653"/>
+      <w:bookmarkStart w:id="2" w:name="_Toc308682707"/>
       <w:r>
         <w:t>Stratégie de tests</w:t>
       </w:r>
@@ -895,7 +1170,7 @@
       <w:pPr>
         <w:pStyle w:val="Titre2"/>
       </w:pPr>
-      <w:bookmarkStart w:id="3" w:name="_Toc308083654"/>
+      <w:bookmarkStart w:id="3" w:name="_Toc308682708"/>
       <w:r>
         <w:t>Tests fonctionnels</w:t>
       </w:r>
@@ -944,26 +1219,85 @@
       <w:pPr>
         <w:pStyle w:val="Titre2"/>
       </w:pPr>
-      <w:bookmarkStart w:id="4" w:name="_Toc308083655"/>
+      <w:bookmarkStart w:id="4" w:name="_Toc308682709"/>
       <w:r>
         <w:t>Tests d’installation</w:t>
       </w:r>
       <w:bookmarkEnd w:id="4"/>
     </w:p>
     <w:p>
-      <w:r>
+      <w:pPr>
+        <w:rPr>
+          <w:b/>
+        </w:rPr>
+      </w:pPr>
+      <w:r>
+        <w:rPr>
+          <w:b/>
+        </w:rPr>
         <w:t>Mac</w:t>
       </w:r>
     </w:p>
+    <w:p>
+      <w:r>
+        <w:t>Bien que le Mac soit basé sur un noyau Unix certaines commandes ou scripts ne se déroulent pas correctement. Certaines solutions ont été trouvés pour palier à des problèmes de commande : Fink.</w:t>
+      </w:r>
+    </w:p>
+    <w:p>
+      <w:r>
+        <w:t xml:space="preserve">Malgré cela, l’installation n’a </w:t>
+      </w:r>
+      <w:r>
+        <w:rPr>
+          <w:b/>
+          <w:i/>
+        </w:rPr>
+        <w:t>pas abouti</w:t>
+      </w:r>
+      <w:r>
+        <w:t xml:space="preserve"> car des fichiers restent introuvables par le système causant des erreurs d’exécution de l’installation des prérequis à Sirius.</w:t>
+      </w:r>
+    </w:p>
     <w:p/>
     <w:p>
-      <w:r>
+      <w:pPr>
+        <w:rPr>
+          <w:b/>
+        </w:rPr>
+      </w:pPr>
+      <w:r>
+        <w:rPr>
+          <w:b/>
+        </w:rPr>
         <w:t>Windows</w:t>
       </w:r>
     </w:p>
+    <w:p>
+      <w:r>
+        <w:t xml:space="preserve">L’installation est </w:t>
+      </w:r>
+      <w:r>
+        <w:rPr>
+          <w:b/>
+          <w:i/>
+        </w:rPr>
+        <w:t>impossible</w:t>
+      </w:r>
+      <w:r>
+        <w:t>. La raison est que Sirius exploite des types de fichier et des commandes qui ne sont pas compris par le Système d’exploitation.</w:t>
+      </w:r>
+    </w:p>
     <w:p/>
     <w:p>
-      <w:r>
+      <w:pPr>
+        <w:rPr>
+          <w:b/>
+        </w:rPr>
+      </w:pPr>
+      <w:r>
+        <w:rPr>
+          <w:b/>
+        </w:rPr>
         <w:t>Linux</w:t>
       </w:r>
     </w:p>
@@ -977,7 +1311,7 @@
       <w:pPr>
         <w:pStyle w:val="Titre2"/>
       </w:pPr>
-      <w:bookmarkStart w:id="5" w:name="_Toc308083656"/>
+      <w:bookmarkStart w:id="5" w:name="_Toc308682710"/>
       <w:r>
         <w:t>Jalons de tests</w:t>
       </w:r>
@@ -1005,12 +1339,6 @@
         <w:gridCol w:w="1364"/>
       </w:tblGrid>
       <w:tr>
-        <w:tblPrEx>
-          <w:tblCellMar>
-            <w:top w:w="0" w:type="dxa"/>
-            <w:bottom w:w="0" w:type="dxa"/>
-          </w:tblCellMar>
-        </w:tblPrEx>
         <w:trPr>
           <w:jc w:val="center"/>
         </w:trPr>
@@ -1093,12 +1421,6 @@
         </w:tc>
       </w:tr>
       <w:tr>
-        <w:tblPrEx>
-          <w:tblCellMar>
-            <w:top w:w="0" w:type="dxa"/>
-            <w:bottom w:w="0" w:type="dxa"/>
-          </w:tblCellMar>
-        </w:tblPrEx>
         <w:trPr>
           <w:jc w:val="center"/>
         </w:trPr>
@@ -1161,12 +1483,6 @@
         </w:tc>
       </w:tr>
       <w:tr>
-        <w:tblPrEx>
-          <w:tblCellMar>
-            <w:top w:w="0" w:type="dxa"/>
-            <w:bottom w:w="0" w:type="dxa"/>
-          </w:tblCellMar>
-        </w:tblPrEx>
         <w:trPr>
           <w:jc w:val="center"/>
         </w:trPr>
@@ -1229,12 +1545,6 @@
         </w:tc>
       </w:tr>
       <w:tr>
-        <w:tblPrEx>
-          <w:tblCellMar>
-            <w:top w:w="0" w:type="dxa"/>
-            <w:bottom w:w="0" w:type="dxa"/>
-          </w:tblCellMar>
-        </w:tblPrEx>
         <w:trPr>
           <w:jc w:val="center"/>
         </w:trPr>
@@ -1297,12 +1607,6 @@
         </w:tc>
       </w:tr>
       <w:tr>
-        <w:tblPrEx>
-          <w:tblCellMar>
-            <w:top w:w="0" w:type="dxa"/>
-            <w:bottom w:w="0" w:type="dxa"/>
-          </w:tblCellMar>
-        </w:tblPrEx>
         <w:trPr>
           <w:jc w:val="center"/>
         </w:trPr>
@@ -1377,15 +1681,181 @@
       <w:pPr>
         <w:pStyle w:val="Titre1"/>
       </w:pPr>
-      <w:bookmarkStart w:id="6" w:name="_Toc308083657"/>
-      <w:r>
-        <w:t xml:space="preserve">Sirius </w:t>
-      </w:r>
-      <w:r>
-        <w:t>Versus Concurrents</w:t>
+      <w:bookmarkStart w:id="6" w:name="_Toc308682711"/>
+      <w:r>
+        <w:t>Jeux de tests</w:t>
       </w:r>
       <w:bookmarkEnd w:id="6"/>
     </w:p>
+    <w:p/>
+    <w:p>
+      <w:pPr>
+        <w:pStyle w:val="Titre2"/>
+      </w:pPr>
+      <w:bookmarkStart w:id="7" w:name="_Toc308682712"/>
+      <w:r>
+        <w:t>Météo</w:t>
+      </w:r>
+      <w:bookmarkEnd w:id="7"/>
+      <w:r>
+        <w:t xml:space="preserve"> </w:t>
+      </w:r>
+    </w:p>
+    <w:p/>
+    <w:p>
+      <w:r>
+        <w:rPr>
+          <w:u w:val="single"/>
+        </w:rPr>
+        <w:t>Description </w:t>
+      </w:r>
+      <w:r>
+        <w:t>:</w:t>
+      </w:r>
+      <w:r>
+        <w:t xml:space="preserve"> </w:t>
+      </w:r>
+    </w:p>
+    <w:p>
+      <w:pPr>
+        <w:pStyle w:val="Paragraphedeliste"/>
+        <w:numPr>
+          <w:ilvl w:val="0"/>
+          <w:numId w:val="3"/>
+        </w:numPr>
+        <w:ind w:left="284"/>
+        <w:rPr>
+          <w:sz w:val="24"/>
+        </w:rPr>
+      </w:pPr>
+      <w:r>
+        <w:rPr>
+          <w:sz w:val="24"/>
+        </w:rPr>
+        <w:t xml:space="preserve">Demander la météo </w:t>
+      </w:r>
+      <w:r>
+        <w:rPr>
+          <w:sz w:val="24"/>
+        </w:rPr>
+        <w:t>de</w:t>
+      </w:r>
+      <w:r>
+        <w:rPr>
+          <w:sz w:val="24"/>
+        </w:rPr>
+        <w:t xml:space="preserve"> la journée : « Quel temps fera-t-il aujourd’hui</w:t>
+      </w:r>
+      <w:r>
+        <w:rPr>
+          <w:sz w:val="24"/>
+        </w:rPr>
+        <w:t> ?</w:t>
+      </w:r>
+      <w:r>
+        <w:rPr>
+          <w:sz w:val="24"/>
+        </w:rPr>
+        <w:t> »</w:t>
+      </w:r>
+    </w:p>
+    <w:p>
+      <w:pPr>
+        <w:pStyle w:val="Paragraphedeliste"/>
+        <w:numPr>
+          <w:ilvl w:val="0"/>
+          <w:numId w:val="3"/>
+        </w:numPr>
+        <w:ind w:left="284"/>
+        <w:rPr>
+          <w:sz w:val="24"/>
+        </w:rPr>
+      </w:pPr>
+      <w:r>
+        <w:rPr>
+          <w:sz w:val="24"/>
+        </w:rPr>
+        <w:t>Demander la météo pour le lendemain</w:t>
+      </w:r>
+      <w:r>
+        <w:rPr>
+          <w:sz w:val="24"/>
+        </w:rPr>
+        <w:t> : « Quel temps fera-t-il demain ? »</w:t>
+      </w:r>
+    </w:p>
+    <w:p>
+      <w:pPr>
+        <w:pStyle w:val="Paragraphedeliste"/>
+        <w:numPr>
+          <w:ilvl w:val="0"/>
+          <w:numId w:val="3"/>
+        </w:numPr>
+        <w:ind w:left="284"/>
+        <w:rPr>
+          <w:sz w:val="24"/>
+        </w:rPr>
+      </w:pPr>
+      <w:r>
+        <w:rPr>
+          <w:sz w:val="24"/>
+        </w:rPr>
+        <w:t xml:space="preserve">Demander la météo </w:t>
+      </w:r>
+      <w:r>
+        <w:rPr>
+          <w:sz w:val="24"/>
+        </w:rPr>
+        <w:t>de</w:t>
+      </w:r>
+      <w:r>
+        <w:rPr>
+          <w:sz w:val="24"/>
+        </w:rPr>
+        <w:t xml:space="preserve"> la semaine</w:t>
+      </w:r>
+      <w:r>
+        <w:rPr>
+          <w:sz w:val="24"/>
+        </w:rPr>
+        <w:t> : « Quel temps est prévu cette semaine ? »</w:t>
+      </w:r>
+    </w:p>
+    <w:p>
+      <w:pPr>
+        <w:pStyle w:val="Titre3"/>
+      </w:pPr>
+      <w:proofErr w:type="spellStart"/>
+      <w:r>
+        <w:t>Siri</w:t>
+      </w:r>
+      <w:proofErr w:type="spellEnd"/>
+    </w:p>
+    <w:p/>
+    <w:p>
+      <w:pPr>
+        <w:pStyle w:val="Titre3"/>
+      </w:pPr>
+      <w:proofErr w:type="spellStart"/>
+      <w:r>
+        <w:t>Siruis</w:t>
+      </w:r>
+      <w:proofErr w:type="spellEnd"/>
+    </w:p>
+    <w:p/>
+    <w:p>
+      <w:pPr>
+        <w:pStyle w:val="Titre3"/>
+      </w:pPr>
+      <w:r>
+        <w:t xml:space="preserve">Google </w:t>
+      </w:r>
+      <w:proofErr w:type="spellStart"/>
+      <w:r>
+        <w:t>Now</w:t>
+      </w:r>
+      <w:proofErr w:type="spellEnd"/>
+    </w:p>
     <w:p>
       <w:pPr>
         <w:jc w:val="left"/>
@@ -1393,22 +1863,197 @@
     </w:p>
     <w:p>
       <w:pPr>
+        <w:pStyle w:val="Titre3"/>
+      </w:pPr>
+      <w:proofErr w:type="spellStart"/>
+      <w:r>
+        <w:t>Cortana</w:t>
+      </w:r>
+      <w:proofErr w:type="spellEnd"/>
+    </w:p>
+    <w:p>
+      <w:pPr>
         <w:pStyle w:val="Titre2"/>
       </w:pPr>
-      <w:bookmarkStart w:id="7" w:name="_Toc308083658"/>
+    </w:p>
+    <w:p/>
+    <w:p>
+      <w:pPr>
+        <w:pStyle w:val="Titre2"/>
+      </w:pPr>
+      <w:bookmarkStart w:id="8" w:name="_Toc308682713"/>
+      <w:r>
+        <w:t>Appeler</w:t>
+      </w:r>
+      <w:bookmarkEnd w:id="8"/>
+      <w:r>
+        <w:t xml:space="preserve"> </w:t>
+      </w:r>
+    </w:p>
+    <w:p/>
+    <w:p>
+      <w:r>
+        <w:rPr>
+          <w:u w:val="single"/>
+        </w:rPr>
+        <w:t>Description </w:t>
+      </w:r>
+      <w:r>
+        <w:t>:</w:t>
+      </w:r>
+    </w:p>
+    <w:p>
+      <w:pPr>
+        <w:pStyle w:val="Titre3"/>
+      </w:pPr>
       <w:proofErr w:type="spellStart"/>
       <w:r>
         <w:t>Siri</w:t>
       </w:r>
-      <w:bookmarkEnd w:id="7"/>
       <w:proofErr w:type="spellEnd"/>
     </w:p>
     <w:p/>
     <w:p>
       <w:pPr>
+        <w:pStyle w:val="Titre3"/>
+      </w:pPr>
+      <w:proofErr w:type="spellStart"/>
+      <w:r>
+        <w:t>Siruis</w:t>
+      </w:r>
+      <w:proofErr w:type="spellEnd"/>
+    </w:p>
+    <w:p/>
+    <w:p>
+      <w:pPr>
+        <w:pStyle w:val="Titre3"/>
+      </w:pPr>
+      <w:r>
+        <w:t xml:space="preserve">Google </w:t>
+      </w:r>
+      <w:proofErr w:type="spellStart"/>
+      <w:r>
+        <w:t>Now</w:t>
+      </w:r>
+      <w:proofErr w:type="spellEnd"/>
+    </w:p>
+    <w:p>
+      <w:pPr>
+        <w:jc w:val="left"/>
+      </w:pPr>
+    </w:p>
+    <w:p>
+      <w:pPr>
+        <w:pStyle w:val="Titre3"/>
+      </w:pPr>
+      <w:proofErr w:type="spellStart"/>
+      <w:r>
+        <w:t>Cortana</w:t>
+      </w:r>
+      <w:proofErr w:type="spellEnd"/>
+    </w:p>
+    <w:p>
+      <w:pPr>
         <w:pStyle w:val="Titre2"/>
       </w:pPr>
-      <w:bookmarkStart w:id="8" w:name="_Toc308083659"/>
+    </w:p>
+    <w:p/>
+    <w:p>
+      <w:pPr>
+        <w:pStyle w:val="Titre2"/>
+      </w:pPr>
+      <w:bookmarkStart w:id="9" w:name="_Toc308682714"/>
+      <w:r>
+        <w:t>Planning</w:t>
+      </w:r>
+      <w:bookmarkEnd w:id="9"/>
+      <w:r>
+        <w:t xml:space="preserve"> </w:t>
+      </w:r>
+    </w:p>
+    <w:p/>
+    <w:p>
+      <w:r>
+        <w:rPr>
+          <w:u w:val="single"/>
+        </w:rPr>
+        <w:t>Description </w:t>
+      </w:r>
+      <w:r>
+        <w:t>:</w:t>
+      </w:r>
+      <w:r>
+        <w:t xml:space="preserve"> </w:t>
+      </w:r>
+    </w:p>
+    <w:p>
+      <w:pPr>
+        <w:pStyle w:val="Paragraphedeliste"/>
+        <w:numPr>
+          <w:ilvl w:val="0"/>
+          <w:numId w:val="3"/>
+        </w:numPr>
+        <w:ind w:left="426"/>
+      </w:pPr>
+      <w:r>
+        <w:t>Demander quelles événements sont prévu pour le jour en cours : « Quel est mon planning aujourd’hui ? »</w:t>
+      </w:r>
+    </w:p>
+    <w:p>
+      <w:pPr>
+        <w:pStyle w:val="Paragraphedeliste"/>
+        <w:numPr>
+          <w:ilvl w:val="0"/>
+          <w:numId w:val="3"/>
+        </w:numPr>
+        <w:ind w:left="426"/>
+      </w:pPr>
+      <w:r>
+        <w:t>Programmer un événement dans la journée en cours : « Prévois une réunion à 14:00 »</w:t>
+      </w:r>
+    </w:p>
+    <w:p>
+      <w:pPr>
+        <w:pStyle w:val="Paragraphedeliste"/>
+        <w:numPr>
+          <w:ilvl w:val="0"/>
+          <w:numId w:val="3"/>
+        </w:numPr>
+        <w:ind w:left="426"/>
+      </w:pPr>
+      <w:r>
+        <w:t>Reprogrammer un événement une heure plus tard : « Décale la réunion à 15:00 »</w:t>
+      </w:r>
+      <w:r>
+        <w:t> ; « Repousse la réunion d’une heure »</w:t>
+      </w:r>
+    </w:p>
+    <w:p>
+      <w:pPr>
+        <w:pStyle w:val="Titre3"/>
+      </w:pPr>
+      <w:proofErr w:type="spellStart"/>
+      <w:r>
+        <w:t>Siri</w:t>
+      </w:r>
+      <w:proofErr w:type="spellEnd"/>
+    </w:p>
+    <w:p/>
+    <w:p>
+      <w:pPr>
+        <w:pStyle w:val="Titre3"/>
+      </w:pPr>
+      <w:proofErr w:type="spellStart"/>
+      <w:r>
+        <w:t>Siruis</w:t>
+      </w:r>
+      <w:proofErr w:type="spellEnd"/>
+    </w:p>
+    <w:p/>
+    <w:p>
+      <w:pPr>
+        <w:pStyle w:val="Titre3"/>
+      </w:pPr>
       <w:r>
         <w:t xml:space="preserve">Google </w:t>
       </w:r>
@@ -1416,7 +2061,6 @@
       <w:r>
         <w:t>Now</w:t>
       </w:r>
-      <w:bookmarkEnd w:id="8"/>
       <w:proofErr w:type="spellEnd"/>
     </w:p>
     <w:p>
@@ -1426,22 +2070,602 @@
     </w:p>
     <w:p>
       <w:pPr>
+        <w:pStyle w:val="Titre3"/>
+      </w:pPr>
+      <w:proofErr w:type="spellStart"/>
+      <w:r>
+        <w:t>Cortana</w:t>
+      </w:r>
+      <w:proofErr w:type="spellEnd"/>
+    </w:p>
+    <w:p>
+      <w:pPr>
         <w:pStyle w:val="Titre2"/>
       </w:pPr>
-      <w:bookmarkStart w:id="9" w:name="_Toc308083660"/>
-      <w:bookmarkStart w:id="10" w:name="_GoBack"/>
+    </w:p>
+    <w:p/>
+    <w:p>
+      <w:pPr>
+        <w:pStyle w:val="Titre2"/>
+      </w:pPr>
+      <w:bookmarkStart w:id="10" w:name="_Toc308682715"/>
+      <w:r>
+        <w:t>Rédiger un contenu</w:t>
+      </w:r>
       <w:bookmarkEnd w:id="10"/>
+      <w:r>
+        <w:t xml:space="preserve"> </w:t>
+      </w:r>
+    </w:p>
+    <w:p/>
+    <w:p>
+      <w:r>
+        <w:rPr>
+          <w:u w:val="single"/>
+        </w:rPr>
+        <w:t>Description </w:t>
+      </w:r>
+      <w:r>
+        <w:t>:</w:t>
+      </w:r>
+    </w:p>
+    <w:p>
+      <w:pPr>
+        <w:pStyle w:val="Paragraphedeliste"/>
+        <w:numPr>
+          <w:ilvl w:val="0"/>
+          <w:numId w:val="3"/>
+        </w:numPr>
+        <w:ind w:left="426"/>
+      </w:pPr>
+      <w:r>
+        <w:t>Envoyer un message/mail à un contact : « Dis à Toto que j’arrive » ; « Envoie un e-mail à Titi à propos de la réunion »</w:t>
+      </w:r>
+    </w:p>
+    <w:p>
+      <w:pPr>
+        <w:pStyle w:val="Paragraphedeliste"/>
+        <w:numPr>
+          <w:ilvl w:val="0"/>
+          <w:numId w:val="3"/>
+        </w:numPr>
+        <w:ind w:left="426"/>
+      </w:pPr>
+      <w:r>
+        <w:t>Ecrire un nouvelle note : « Note que je dois parler de la Sirius lors de la réunion »</w:t>
+      </w:r>
+    </w:p>
+    <w:p>
+      <w:pPr>
+        <w:pStyle w:val="Paragraphedeliste"/>
+        <w:numPr>
+          <w:ilvl w:val="0"/>
+          <w:numId w:val="3"/>
+        </w:numPr>
+        <w:ind w:left="426"/>
+      </w:pPr>
+      <w:r>
+        <w:t>Publier un message sur un réseau social : « Publie sur Facebook que Sirius est génial »</w:t>
+      </w:r>
+    </w:p>
+    <w:p>
+      <w:pPr>
+        <w:pStyle w:val="Titre3"/>
+      </w:pPr>
       <w:proofErr w:type="spellStart"/>
       <w:r>
+        <w:t>Siri</w:t>
+      </w:r>
+      <w:proofErr w:type="spellEnd"/>
+    </w:p>
+    <w:p/>
+    <w:p>
+      <w:pPr>
+        <w:pStyle w:val="Titre3"/>
+      </w:pPr>
+      <w:proofErr w:type="spellStart"/>
+      <w:r>
+        <w:t>Siruis</w:t>
+      </w:r>
+      <w:proofErr w:type="spellEnd"/>
+    </w:p>
+    <w:p/>
+    <w:p>
+      <w:pPr>
+        <w:pStyle w:val="Titre3"/>
+      </w:pPr>
+      <w:r>
+        <w:t xml:space="preserve">Google </w:t>
+      </w:r>
+      <w:proofErr w:type="spellStart"/>
+      <w:r>
+        <w:t>Now</w:t>
+      </w:r>
+      <w:proofErr w:type="spellEnd"/>
+    </w:p>
+    <w:p>
+      <w:pPr>
+        <w:jc w:val="left"/>
+      </w:pPr>
+    </w:p>
+    <w:p>
+      <w:pPr>
+        <w:pStyle w:val="Titre3"/>
+      </w:pPr>
+      <w:proofErr w:type="spellStart"/>
+      <w:r>
         <w:t>Cortana</w:t>
       </w:r>
-      <w:bookmarkEnd w:id="9"/>
       <w:proofErr w:type="spellEnd"/>
     </w:p>
     <w:p>
       <w:pPr>
+        <w:pStyle w:val="Titre2"/>
+      </w:pPr>
+    </w:p>
+    <w:p/>
+    <w:p>
+      <w:pPr>
+        <w:pStyle w:val="Titre2"/>
+        <w:rPr>
+          <w:b w:val="0"/>
+        </w:rPr>
+      </w:pPr>
+      <w:bookmarkStart w:id="11" w:name="_Toc308682716"/>
+      <w:r>
+        <w:t>Localisation (+ GPS)</w:t>
+      </w:r>
+      <w:bookmarkEnd w:id="11"/>
+      <w:r>
+        <w:t xml:space="preserve"> </w:t>
+      </w:r>
+    </w:p>
+    <w:p/>
+    <w:p>
+      <w:r>
+        <w:rPr>
+          <w:u w:val="single"/>
+        </w:rPr>
+        <w:t>Description </w:t>
+      </w:r>
+      <w:r>
+        <w:t>:</w:t>
+      </w:r>
+    </w:p>
+    <w:p>
+      <w:pPr>
+        <w:pStyle w:val="Paragraphedeliste"/>
+        <w:numPr>
+          <w:ilvl w:val="0"/>
+          <w:numId w:val="3"/>
+        </w:numPr>
+        <w:ind w:left="426"/>
+      </w:pPr>
+      <w:r>
+        <w:t>Indiquer la route à prendre pour rentrer à son domicile : « Dirige moi vers Evry »</w:t>
+      </w:r>
+    </w:p>
+    <w:p>
+      <w:pPr>
+        <w:pStyle w:val="Paragraphedeliste"/>
+        <w:numPr>
+          <w:ilvl w:val="0"/>
+          <w:numId w:val="3"/>
+        </w:numPr>
+        <w:ind w:left="426"/>
+      </w:pPr>
+      <w:r>
+        <w:t>Informer sur la position d’une personne ou d’un lieu : « Où se trouve l’université d’Evry ?»</w:t>
+      </w:r>
+    </w:p>
+    <w:p>
+      <w:pPr>
+        <w:pStyle w:val="Titre3"/>
+      </w:pPr>
+      <w:proofErr w:type="spellStart"/>
+      <w:r>
+        <w:t>Siri</w:t>
+      </w:r>
+      <w:proofErr w:type="spellEnd"/>
+    </w:p>
+    <w:p/>
+    <w:p>
+      <w:pPr>
+        <w:pStyle w:val="Titre3"/>
+      </w:pPr>
+      <w:proofErr w:type="spellStart"/>
+      <w:r>
+        <w:t>Siruis</w:t>
+      </w:r>
+      <w:proofErr w:type="spellEnd"/>
+    </w:p>
+    <w:p/>
+    <w:p>
+      <w:pPr>
+        <w:pStyle w:val="Titre3"/>
+      </w:pPr>
+      <w:r>
+        <w:t xml:space="preserve">Google </w:t>
+      </w:r>
+      <w:proofErr w:type="spellStart"/>
+      <w:r>
+        <w:t>Now</w:t>
+      </w:r>
+      <w:proofErr w:type="spellEnd"/>
+    </w:p>
+    <w:p>
+      <w:pPr>
         <w:jc w:val="left"/>
       </w:pPr>
+    </w:p>
+    <w:p>
+      <w:pPr>
+        <w:pStyle w:val="Titre3"/>
+      </w:pPr>
+      <w:proofErr w:type="spellStart"/>
+      <w:r>
+        <w:t>Cortana</w:t>
+      </w:r>
+      <w:proofErr w:type="spellEnd"/>
+    </w:p>
+    <w:p>
+      <w:pPr>
+        <w:pStyle w:val="Titre2"/>
+      </w:pPr>
+    </w:p>
+    <w:p/>
+    <w:p>
+      <w:pPr>
+        <w:pStyle w:val="Titre2"/>
+      </w:pPr>
+      <w:bookmarkStart w:id="12" w:name="_Toc308682717"/>
+      <w:r>
+        <w:t>Configuration système</w:t>
+      </w:r>
+      <w:bookmarkEnd w:id="12"/>
+      <w:r>
+        <w:t xml:space="preserve"> </w:t>
+      </w:r>
+    </w:p>
+    <w:p/>
+    <w:p>
+      <w:r>
+        <w:rPr>
+          <w:u w:val="single"/>
+        </w:rPr>
+        <w:t>Description </w:t>
+      </w:r>
+      <w:r>
+        <w:t>:</w:t>
+      </w:r>
+    </w:p>
+    <w:p>
+      <w:pPr>
+        <w:pStyle w:val="Paragraphedeliste"/>
+        <w:numPr>
+          <w:ilvl w:val="0"/>
+          <w:numId w:val="3"/>
+        </w:numPr>
+        <w:ind w:left="426"/>
+      </w:pPr>
+      <w:r>
+        <w:t>Activer la wifi : « Allume la Wifi »</w:t>
+      </w:r>
+    </w:p>
+    <w:p>
+      <w:pPr>
+        <w:pStyle w:val="Paragraphedeliste"/>
+        <w:numPr>
+          <w:ilvl w:val="0"/>
+          <w:numId w:val="3"/>
+        </w:numPr>
+        <w:ind w:left="426"/>
+      </w:pPr>
+      <w:r>
+        <w:t>Ajuster la luminosité : « Augmente la luminosité »</w:t>
+      </w:r>
+    </w:p>
+    <w:p>
+      <w:pPr>
+        <w:pStyle w:val="Titre3"/>
+      </w:pPr>
+      <w:proofErr w:type="spellStart"/>
+      <w:r>
+        <w:t>Siri</w:t>
+      </w:r>
+      <w:proofErr w:type="spellEnd"/>
+    </w:p>
+    <w:p/>
+    <w:p>
+      <w:pPr>
+        <w:pStyle w:val="Titre3"/>
+      </w:pPr>
+      <w:proofErr w:type="spellStart"/>
+      <w:r>
+        <w:t>Siruis</w:t>
+      </w:r>
+      <w:proofErr w:type="spellEnd"/>
+    </w:p>
+    <w:p/>
+    <w:p>
+      <w:pPr>
+        <w:pStyle w:val="Titre3"/>
+      </w:pPr>
+      <w:r>
+        <w:t xml:space="preserve">Google </w:t>
+      </w:r>
+      <w:proofErr w:type="spellStart"/>
+      <w:r>
+        <w:t>Now</w:t>
+      </w:r>
+      <w:proofErr w:type="spellEnd"/>
+    </w:p>
+    <w:p>
+      <w:pPr>
+        <w:jc w:val="left"/>
+      </w:pPr>
+    </w:p>
+    <w:p>
+      <w:pPr>
+        <w:pStyle w:val="Titre3"/>
+      </w:pPr>
+      <w:proofErr w:type="spellStart"/>
+      <w:r>
+        <w:t>Cortana</w:t>
+      </w:r>
+      <w:proofErr w:type="spellEnd"/>
+    </w:p>
+    <w:p>
+      <w:pPr>
+        <w:pStyle w:val="Titre2"/>
+      </w:pPr>
+    </w:p>
+    <w:p/>
+    <w:p>
+      <w:pPr>
+        <w:pStyle w:val="Titre2"/>
+      </w:pPr>
+      <w:bookmarkStart w:id="13" w:name="_Toc308682718"/>
+      <w:r>
+        <w:t>Recherche internet</w:t>
+      </w:r>
+      <w:bookmarkEnd w:id="13"/>
+    </w:p>
+    <w:p/>
+    <w:p>
+      <w:r>
+        <w:rPr>
+          <w:u w:val="single"/>
+        </w:rPr>
+        <w:t>Description </w:t>
+      </w:r>
+      <w:r>
+        <w:t>:</w:t>
+      </w:r>
+      <w:r>
+        <w:t xml:space="preserve"> </w:t>
+      </w:r>
+    </w:p>
+    <w:p>
+      <w:pPr>
+        <w:pStyle w:val="Paragraphedeliste"/>
+        <w:numPr>
+          <w:ilvl w:val="0"/>
+          <w:numId w:val="3"/>
+        </w:numPr>
+        <w:ind w:left="426"/>
+      </w:pPr>
+      <w:r>
+        <w:t>Interroger sur l</w:t>
+      </w:r>
+      <w:r>
+        <w:t>e score d’un match sportif : « Quel est le dernier résultat de l’équipe de France ?</w:t>
+      </w:r>
+      <w:r>
+        <w:t> »</w:t>
+      </w:r>
+    </w:p>
+    <w:p>
+      <w:pPr>
+        <w:pStyle w:val="Paragraphedeliste"/>
+        <w:numPr>
+          <w:ilvl w:val="0"/>
+          <w:numId w:val="3"/>
+        </w:numPr>
+        <w:ind w:left="426"/>
+      </w:pPr>
+      <w:r>
+        <w:t>Recherc</w:t>
+      </w:r>
+      <w:r>
+        <w:t>her une recette de cuisine : « Cherche une recette de pâte à crêpes</w:t>
+      </w:r>
+      <w:r>
+        <w:t xml:space="preserve"> » </w:t>
+      </w:r>
+    </w:p>
+    <w:p>
+      <w:pPr>
+        <w:pStyle w:val="Paragraphedeliste"/>
+        <w:numPr>
+          <w:ilvl w:val="0"/>
+          <w:numId w:val="3"/>
+        </w:numPr>
+        <w:ind w:left="426"/>
+      </w:pPr>
+      <w:r>
+        <w:t>Faire une recherch</w:t>
+      </w:r>
+      <w:r>
+        <w:t>e sur un moteur spécifique : « Fais une recherche sur Bing/Google</w:t>
+      </w:r>
+      <w:r>
+        <w:t> »</w:t>
+      </w:r>
+    </w:p>
+    <w:p>
+      <w:pPr>
+        <w:pStyle w:val="Paragraphedeliste"/>
+        <w:numPr>
+          <w:ilvl w:val="0"/>
+          <w:numId w:val="3"/>
+        </w:numPr>
+        <w:ind w:left="426"/>
+      </w:pPr>
+      <w:r>
+        <w:t>Faire une recherche sur une spécification à l’étranger : « Quelle heure est-il en Italie »</w:t>
+      </w:r>
+    </w:p>
+    <w:p>
+      <w:pPr>
+        <w:pStyle w:val="Titre3"/>
+      </w:pPr>
+      <w:proofErr w:type="spellStart"/>
+      <w:r>
+        <w:t>Siri</w:t>
+      </w:r>
+      <w:proofErr w:type="spellEnd"/>
+    </w:p>
+    <w:p/>
+    <w:p>
+      <w:pPr>
+        <w:pStyle w:val="Titre3"/>
+      </w:pPr>
+      <w:proofErr w:type="spellStart"/>
+      <w:r>
+        <w:t>Siruis</w:t>
+      </w:r>
+      <w:proofErr w:type="spellEnd"/>
+    </w:p>
+    <w:p/>
+    <w:p>
+      <w:pPr>
+        <w:pStyle w:val="Titre3"/>
+      </w:pPr>
+      <w:r>
+        <w:t xml:space="preserve">Google </w:t>
+      </w:r>
+      <w:proofErr w:type="spellStart"/>
+      <w:r>
+        <w:t>Now</w:t>
+      </w:r>
+      <w:proofErr w:type="spellEnd"/>
+    </w:p>
+    <w:p>
+      <w:pPr>
+        <w:jc w:val="left"/>
+      </w:pPr>
+    </w:p>
+    <w:p>
+      <w:pPr>
+        <w:pStyle w:val="Titre3"/>
+      </w:pPr>
+      <w:proofErr w:type="spellStart"/>
+      <w:r>
+        <w:t>Cortana</w:t>
+      </w:r>
+      <w:proofErr w:type="spellEnd"/>
+    </w:p>
+    <w:p>
+      <w:pPr>
+        <w:jc w:val="left"/>
+      </w:pPr>
+    </w:p>
+    <w:p/>
+    <w:p>
+      <w:pPr>
+        <w:pStyle w:val="Titre2"/>
+      </w:pPr>
+      <w:r>
+        <w:t>Re</w:t>
+      </w:r>
+      <w:r>
+        <w:t>connaissance d’image</w:t>
+      </w:r>
+    </w:p>
+    <w:p/>
+    <w:p>
+      <w:r>
+        <w:rPr>
+          <w:u w:val="single"/>
+        </w:rPr>
+        <w:t>Description </w:t>
+      </w:r>
+      <w:r>
+        <w:t xml:space="preserve">: </w:t>
+      </w:r>
+    </w:p>
+    <w:p>
+      <w:r>
+        <w:t>- Demander de reconnaître un élément sur une image : « Quel est le monument sur cette image ? »</w:t>
+      </w:r>
+    </w:p>
+    <w:p>
+      <w:pPr>
+        <w:pStyle w:val="Titre3"/>
+      </w:pPr>
+      <w:proofErr w:type="spellStart"/>
+      <w:r>
+        <w:t>Siri</w:t>
+      </w:r>
+      <w:proofErr w:type="spellEnd"/>
+    </w:p>
+    <w:p/>
+    <w:p>
+      <w:pPr>
+        <w:pStyle w:val="Titre3"/>
+      </w:pPr>
+      <w:proofErr w:type="spellStart"/>
+      <w:r>
+        <w:t>Siruis</w:t>
+      </w:r>
+      <w:bookmarkStart w:id="14" w:name="_GoBack"/>
+      <w:bookmarkEnd w:id="14"/>
+      <w:proofErr w:type="spellEnd"/>
+    </w:p>
+    <w:p/>
+    <w:p>
+      <w:pPr>
+        <w:pStyle w:val="Titre3"/>
+      </w:pPr>
+      <w:r>
+        <w:t xml:space="preserve">Google </w:t>
+      </w:r>
+      <w:proofErr w:type="spellStart"/>
+      <w:r>
+        <w:t>Now</w:t>
+      </w:r>
+      <w:proofErr w:type="spellEnd"/>
+    </w:p>
+    <w:p>
+      <w:pPr>
+        <w:jc w:val="left"/>
+      </w:pPr>
+    </w:p>
+    <w:p>
+      <w:pPr>
+        <w:pStyle w:val="Titre3"/>
+      </w:pPr>
+      <w:proofErr w:type="spellStart"/>
+      <w:r>
+        <w:t>Cortana</w:t>
+      </w:r>
+      <w:proofErr w:type="spellEnd"/>
+    </w:p>
+    <w:p>
+      <w:pPr>
+        <w:jc w:val="left"/>
+      </w:pPr>
+    </w:p>
+    <w:p>
+      <w:pPr>
+        <w:jc w:val="left"/>
+      </w:pPr>
+    </w:p>
+    <w:p>
+      <w:pPr>
+        <w:jc w:val="left"/>
+      </w:pPr>
       <w:r>
         <w:br w:type="page"/>
       </w:r>
@@ -1450,11 +2674,11 @@
       <w:pPr>
         <w:pStyle w:val="Titre1"/>
       </w:pPr>
-      <w:bookmarkStart w:id="11" w:name="_Toc308083661"/>
+      <w:bookmarkStart w:id="15" w:name="_Toc308682719"/>
       <w:r>
         <w:t>Comparatif synthétique</w:t>
       </w:r>
-      <w:bookmarkEnd w:id="11"/>
+      <w:bookmarkEnd w:id="15"/>
     </w:p>
     <w:tbl>
       <w:tblPr>
@@ -1675,6 +2899,9 @@
             <w:pPr>
               <w:cnfStyle w:val="000000100000" w:firstRow="0" w:lastRow="0" w:firstColumn="0" w:lastColumn="0" w:oddVBand="0" w:evenVBand="0" w:oddHBand="1" w:evenHBand="0" w:firstRowFirstColumn="0" w:firstRowLastColumn="0" w:lastRowFirstColumn="0" w:lastRowLastColumn="0"/>
             </w:pPr>
+            <w:r>
+              <w:t>X</w:t>
+            </w:r>
           </w:p>
         </w:tc>
         <w:tc>
@@ -1688,6 +2915,9 @@
             <w:pPr>
               <w:cnfStyle w:val="000000100000" w:firstRow="0" w:lastRow="0" w:firstColumn="0" w:lastColumn="0" w:oddVBand="0" w:evenVBand="0" w:oddHBand="1" w:evenHBand="0" w:firstRowFirstColumn="0" w:firstRowLastColumn="0" w:lastRowFirstColumn="0" w:lastRowLastColumn="0"/>
             </w:pPr>
+            <w:r>
+              <w:t>X</w:t>
+            </w:r>
           </w:p>
         </w:tc>
         <w:tc>
@@ -1783,6 +3013,9 @@
             <w:pPr>
               <w:cnfStyle w:val="000000010000" w:firstRow="0" w:lastRow="0" w:firstColumn="0" w:lastColumn="0" w:oddVBand="0" w:evenVBand="0" w:oddHBand="0" w:evenHBand="1" w:firstRowFirstColumn="0" w:firstRowLastColumn="0" w:lastRowFirstColumn="0" w:lastRowLastColumn="0"/>
             </w:pPr>
+            <w:r>
+              <w:t>X</w:t>
+            </w:r>
           </w:p>
         </w:tc>
         <w:tc>
@@ -1885,6 +3118,9 @@
             <w:pPr>
               <w:cnfStyle w:val="000000100000" w:firstRow="0" w:lastRow="0" w:firstColumn="0" w:lastColumn="0" w:oddVBand="0" w:evenVBand="0" w:oddHBand="1" w:evenHBand="0" w:firstRowFirstColumn="0" w:firstRowLastColumn="0" w:lastRowFirstColumn="0" w:lastRowLastColumn="0"/>
             </w:pPr>
+            <w:r>
+              <w:t>X</w:t>
+            </w:r>
           </w:p>
         </w:tc>
         <w:tc>
@@ -1895,6 +3131,9 @@
             <w:pPr>
               <w:cnfStyle w:val="000000100000" w:firstRow="0" w:lastRow="0" w:firstColumn="0" w:lastColumn="0" w:oddVBand="0" w:evenVBand="0" w:oddHBand="1" w:evenHBand="0" w:firstRowFirstColumn="0" w:firstRowLastColumn="0" w:lastRowFirstColumn="0" w:lastRowLastColumn="0"/>
             </w:pPr>
+            <w:r>
+              <w:t>X</w:t>
+            </w:r>
           </w:p>
         </w:tc>
         <w:tc>
@@ -1962,6 +3201,9 @@
             <w:pPr>
               <w:cnfStyle w:val="000000010000" w:firstRow="0" w:lastRow="0" w:firstColumn="0" w:lastColumn="0" w:oddVBand="0" w:evenVBand="0" w:oddHBand="0" w:evenHBand="1" w:firstRowFirstColumn="0" w:firstRowLastColumn="0" w:lastRowFirstColumn="0" w:lastRowLastColumn="0"/>
             </w:pPr>
+            <w:r>
+              <w:t>X</w:t>
+            </w:r>
           </w:p>
         </w:tc>
         <w:tc>
@@ -1972,6 +3214,9 @@
             <w:pPr>
               <w:cnfStyle w:val="000000010000" w:firstRow="0" w:lastRow="0" w:firstColumn="0" w:lastColumn="0" w:oddVBand="0" w:evenVBand="0" w:oddHBand="0" w:evenHBand="1" w:firstRowFirstColumn="0" w:firstRowLastColumn="0" w:lastRowFirstColumn="0" w:lastRowLastColumn="0"/>
             </w:pPr>
+            <w:r>
+              <w:t>X</w:t>
+            </w:r>
           </w:p>
         </w:tc>
         <w:tc>
@@ -2039,6 +3284,9 @@
             <w:pPr>
               <w:cnfStyle w:val="000000100000" w:firstRow="0" w:lastRow="0" w:firstColumn="0" w:lastColumn="0" w:oddVBand="0" w:evenVBand="0" w:oddHBand="1" w:evenHBand="0" w:firstRowFirstColumn="0" w:firstRowLastColumn="0" w:lastRowFirstColumn="0" w:lastRowLastColumn="0"/>
             </w:pPr>
+            <w:r>
+              <w:t>X</w:t>
+            </w:r>
           </w:p>
         </w:tc>
         <w:tc>
@@ -2049,6 +3297,9 @@
             <w:pPr>
               <w:cnfStyle w:val="000000100000" w:firstRow="0" w:lastRow="0" w:firstColumn="0" w:lastColumn="0" w:oddVBand="0" w:evenVBand="0" w:oddHBand="1" w:evenHBand="0" w:firstRowFirstColumn="0" w:firstRowLastColumn="0" w:lastRowFirstColumn="0" w:lastRowLastColumn="0"/>
             </w:pPr>
+            <w:r>
+              <w:t>X</w:t>
+            </w:r>
           </w:p>
         </w:tc>
         <w:tc>
@@ -2148,6 +3399,9 @@
             <w:pPr>
               <w:cnfStyle w:val="000000010000" w:firstRow="0" w:lastRow="0" w:firstColumn="0" w:lastColumn="0" w:oddVBand="0" w:evenVBand="0" w:oddHBand="0" w:evenHBand="1" w:firstRowFirstColumn="0" w:firstRowLastColumn="0" w:lastRowFirstColumn="0" w:lastRowLastColumn="0"/>
             </w:pPr>
+            <w:r>
+              <w:t>X</w:t>
+            </w:r>
           </w:p>
         </w:tc>
         <w:tc>
@@ -2257,6 +3511,9 @@
             <w:pPr>
               <w:cnfStyle w:val="000000100000" w:firstRow="0" w:lastRow="0" w:firstColumn="0" w:lastColumn="0" w:oddVBand="0" w:evenVBand="0" w:oddHBand="1" w:evenHBand="0" w:firstRowFirstColumn="0" w:firstRowLastColumn="0" w:lastRowFirstColumn="0" w:lastRowLastColumn="0"/>
             </w:pPr>
+            <w:r>
+              <w:t>X</w:t>
+            </w:r>
           </w:p>
         </w:tc>
         <w:tc>
@@ -2267,6 +3524,9 @@
             <w:pPr>
               <w:cnfStyle w:val="000000100000" w:firstRow="0" w:lastRow="0" w:firstColumn="0" w:lastColumn="0" w:oddVBand="0" w:evenVBand="0" w:oddHBand="1" w:evenHBand="0" w:firstRowFirstColumn="0" w:firstRowLastColumn="0" w:lastRowFirstColumn="0" w:lastRowLastColumn="0"/>
             </w:pPr>
+            <w:r>
+              <w:t>X</w:t>
+            </w:r>
           </w:p>
         </w:tc>
         <w:tc>
@@ -2341,6 +3601,9 @@
             <w:pPr>
               <w:cnfStyle w:val="000000010000" w:firstRow="0" w:lastRow="0" w:firstColumn="0" w:lastColumn="0" w:oddVBand="0" w:evenVBand="0" w:oddHBand="0" w:evenHBand="1" w:firstRowFirstColumn="0" w:firstRowLastColumn="0" w:lastRowFirstColumn="0" w:lastRowLastColumn="0"/>
             </w:pPr>
+            <w:r>
+              <w:t>X</w:t>
+            </w:r>
           </w:p>
         </w:tc>
         <w:tc>
@@ -2351,6 +3614,9 @@
             <w:pPr>
               <w:cnfStyle w:val="000000010000" w:firstRow="0" w:lastRow="0" w:firstColumn="0" w:lastColumn="0" w:oddVBand="0" w:evenVBand="0" w:oddHBand="0" w:evenHBand="1" w:firstRowFirstColumn="0" w:firstRowLastColumn="0" w:lastRowFirstColumn="0" w:lastRowLastColumn="0"/>
             </w:pPr>
+            <w:r>
+              <w:t>X</w:t>
+            </w:r>
           </w:p>
         </w:tc>
         <w:tc>
@@ -2428,6 +3694,9 @@
             <w:pPr>
               <w:cnfStyle w:val="000000100000" w:firstRow="0" w:lastRow="0" w:firstColumn="0" w:lastColumn="0" w:oddVBand="0" w:evenVBand="0" w:oddHBand="1" w:evenHBand="0" w:firstRowFirstColumn="0" w:firstRowLastColumn="0" w:lastRowFirstColumn="0" w:lastRowLastColumn="0"/>
             </w:pPr>
+            <w:r>
+              <w:t>X</w:t>
+            </w:r>
           </w:p>
         </w:tc>
         <w:tc>
@@ -2537,6 +3806,9 @@
             <w:pPr>
               <w:cnfStyle w:val="000000010000" w:firstRow="0" w:lastRow="0" w:firstColumn="0" w:lastColumn="0" w:oddVBand="0" w:evenVBand="0" w:oddHBand="0" w:evenHBand="1" w:firstRowFirstColumn="0" w:firstRowLastColumn="0" w:lastRowFirstColumn="0" w:lastRowLastColumn="0"/>
             </w:pPr>
+            <w:r>
+              <w:t>X</w:t>
+            </w:r>
           </w:p>
         </w:tc>
         <w:tc>
@@ -2682,6 +3954,9 @@
             <w:pPr>
               <w:cnfStyle w:val="000000010000" w:firstRow="0" w:lastRow="0" w:firstColumn="0" w:lastColumn="0" w:oddVBand="0" w:evenVBand="0" w:oddHBand="0" w:evenHBand="1" w:firstRowFirstColumn="0" w:firstRowLastColumn="0" w:lastRowFirstColumn="0" w:lastRowLastColumn="0"/>
             </w:pPr>
+            <w:r>
+              <w:t>X</w:t>
+            </w:r>
           </w:p>
         </w:tc>
         <w:tc>
@@ -2898,6 +4173,118 @@
     </w:lvl>
   </w:abstractNum>
   <w:abstractNum w:abstractNumId="1">
+    <w:nsid w:val="3F457744"/>
+    <w:multiLevelType w:val="hybridMultilevel"/>
+    <w:tmpl w:val="F55ECD22"/>
+    <w:lvl w:ilvl="0" w:tplc="04384E52">
+      <w:numFmt w:val="bullet"/>
+      <w:lvlText w:val="-"/>
+      <w:lvlJc w:val="left"/>
+      <w:pPr>
+        <w:ind w:left="1060" w:hanging="360"/>
+      </w:pPr>
+      <w:rPr>
+        <w:rFonts w:ascii="Helvetica Neue" w:eastAsia="Times New Roman" w:hAnsi="Helvetica Neue" w:cs="Times New Roman" w:hint="default"/>
+      </w:rPr>
+    </w:lvl>
+    <w:lvl w:ilvl="1" w:tplc="040C0003" w:tentative="1">
+      <w:start w:val="1"/>
+      <w:numFmt w:val="bullet"/>
+      <w:lvlText w:val="o"/>
+      <w:lvlJc w:val="left"/>
+      <w:pPr>
+        <w:ind w:left="1780" w:hanging="360"/>
+      </w:pPr>
+      <w:rPr>
+        <w:rFonts w:ascii="Courier New" w:hAnsi="Courier New" w:hint="default"/>
+      </w:rPr>
+    </w:lvl>
+    <w:lvl w:ilvl="2" w:tplc="040C0005" w:tentative="1">
+      <w:start w:val="1"/>
+      <w:numFmt w:val="bullet"/>
+      <w:lvlText w:val=""/>
+      <w:lvlJc w:val="left"/>
+      <w:pPr>
+        <w:ind w:left="2500" w:hanging="360"/>
+      </w:pPr>
+      <w:rPr>
+        <w:rFonts w:ascii="Wingdings" w:hAnsi="Wingdings" w:hint="default"/>
+      </w:rPr>
+    </w:lvl>
+    <w:lvl w:ilvl="3" w:tplc="040C0001" w:tentative="1">
+      <w:start w:val="1"/>
+      <w:numFmt w:val="bullet"/>
+      <w:lvlText w:val=""/>
+      <w:lvlJc w:val="left"/>
+      <w:pPr>
+        <w:ind w:left="3220" w:hanging="360"/>
+      </w:pPr>
+      <w:rPr>
+        <w:rFonts w:ascii="Symbol" w:hAnsi="Symbol" w:hint="default"/>
+      </w:rPr>
+    </w:lvl>
+    <w:lvl w:ilvl="4" w:tplc="040C0003" w:tentative="1">
+      <w:start w:val="1"/>
+      <w:numFmt w:val="bullet"/>
+      <w:lvlText w:val="o"/>
+      <w:lvlJc w:val="left"/>
+      <w:pPr>
+        <w:ind w:left="3940" w:hanging="360"/>
+      </w:pPr>
+      <w:rPr>
+        <w:rFonts w:ascii="Courier New" w:hAnsi="Courier New" w:hint="default"/>
+      </w:rPr>
+    </w:lvl>
+    <w:lvl w:ilvl="5" w:tplc="040C0005" w:tentative="1">
+      <w:start w:val="1"/>
+      <w:numFmt w:val="bullet"/>
+      <w:lvlText w:val=""/>
+      <w:lvlJc w:val="left"/>
+      <w:pPr>
+        <w:ind w:left="4660" w:hanging="360"/>
+      </w:pPr>
+      <w:rPr>
+        <w:rFonts w:ascii="Wingdings" w:hAnsi="Wingdings" w:hint="default"/>
+      </w:rPr>
+    </w:lvl>
+    <w:lvl w:ilvl="6" w:tplc="040C0001" w:tentative="1">
+      <w:start w:val="1"/>
+      <w:numFmt w:val="bullet"/>
+      <w:lvlText w:val=""/>
+      <w:lvlJc w:val="left"/>
+      <w:pPr>
+        <w:ind w:left="5380" w:hanging="360"/>
+      </w:pPr>
+      <w:rPr>
+        <w:rFonts w:ascii="Symbol" w:hAnsi="Symbol" w:hint="default"/>
+      </w:rPr>
+    </w:lvl>
+    <w:lvl w:ilvl="7" w:tplc="040C0003" w:tentative="1">
+      <w:start w:val="1"/>
+      <w:numFmt w:val="bullet"/>
+      <w:lvlText w:val="o"/>
+      <w:lvlJc w:val="left"/>
+      <w:pPr>
+        <w:ind w:left="6100" w:hanging="360"/>
+      </w:pPr>
+      <w:rPr>
+        <w:rFonts w:ascii="Courier New" w:hAnsi="Courier New" w:hint="default"/>
+      </w:rPr>
+    </w:lvl>
+    <w:lvl w:ilvl="8" w:tplc="040C0005" w:tentative="1">
+      <w:start w:val="1"/>
+      <w:numFmt w:val="bullet"/>
+      <w:lvlText w:val=""/>
+      <w:lvlJc w:val="left"/>
+      <w:pPr>
+        <w:ind w:left="6820" w:hanging="360"/>
+      </w:pPr>
+      <w:rPr>
+        <w:rFonts w:ascii="Wingdings" w:hAnsi="Wingdings" w:hint="default"/>
+      </w:rPr>
+    </w:lvl>
+  </w:abstractNum>
+  <w:abstractNum w:abstractNumId="2">
     <w:nsid w:val="614617BB"/>
     <w:multiLevelType w:val="hybridMultilevel"/>
     <w:tmpl w:val="97C0491C"/>
@@ -3015,6 +4402,9 @@
     <w:abstractNumId w:val="0"/>
   </w:num>
   <w:num w:numId="2">
+    <w:abstractNumId w:val="2"/>
+  </w:num>
+  <w:num w:numId="3">
     <w:abstractNumId w:val="1"/>
   </w:num>
 </w:numbering>
@@ -3239,7 +4629,6 @@
     <w:next w:val="Normal"/>
     <w:link w:val="Titre3Car"/>
     <w:uiPriority w:val="9"/>
-    <w:semiHidden/>
     <w:unhideWhenUsed/>
     <w:qFormat/>
     <w:rsid w:val="00E53017"/>
@@ -3357,7 +4746,6 @@
     <w:basedOn w:val="Policepardfaut"/>
     <w:link w:val="Titre3"/>
     <w:uiPriority w:val="9"/>
-    <w:semiHidden/>
     <w:rsid w:val="00E53017"/>
     <w:rPr>
       <w:rFonts w:asciiTheme="majorHAnsi" w:eastAsiaTheme="majorEastAsia" w:hAnsiTheme="majorHAnsi" w:cstheme="majorBidi"/>
@@ -4254,7 +5642,6 @@
     <w:next w:val="Normal"/>
     <w:link w:val="Titre3Car"/>
     <w:uiPriority w:val="9"/>
-    <w:semiHidden/>
     <w:unhideWhenUsed/>
     <w:qFormat/>
     <w:rsid w:val="00E53017"/>
@@ -4372,7 +5759,6 @@
     <w:basedOn w:val="Policepardfaut"/>
     <w:link w:val="Titre3"/>
     <w:uiPriority w:val="9"/>
-    <w:semiHidden/>
     <w:rsid w:val="00E53017"/>
     <w:rPr>
       <w:rFonts w:asciiTheme="majorHAnsi" w:eastAsiaTheme="majorEastAsia" w:hAnsiTheme="majorHAnsi" w:cstheme="majorBidi"/>
@@ -5375,7 +6761,7 @@
 </file>
 
 <file path=customXml/itemProps1.xml><?xml version="1.0" encoding="utf-8"?>
-<ds:datastoreItem xmlns:ds="http://schemas.openxmlformats.org/officeDocument/2006/customXml" ds:itemID="{40C81A68-4770-9544-B96F-8C8D84121A32}">
+<ds:datastoreItem xmlns:ds="http://schemas.openxmlformats.org/officeDocument/2006/customXml" ds:itemID="{D1F980EB-1AA5-2840-80D9-3F22940EA3F7}">
   <ds:schemaRefs>
     <ds:schemaRef ds:uri="http://schemas.openxmlformats.org/officeDocument/2006/bibliography"/>
   </ds:schemaRefs>

</xml_diff>

<commit_message>
Plan de tests mis à jour
Complément d’informations sur le plan de test : Introduction,
description de certains JDD…
</commit_message>
<xml_diff>
--- a/Plan de tests.docx
+++ b/Plan de tests.docx
@@ -134,7 +134,7 @@
         <w:rPr>
           <w:noProof/>
         </w:rPr>
-        <w:instrText xml:space="preserve"> PAGEREF _Toc308682705 \h </w:instrText>
+        <w:instrText xml:space="preserve"> PAGEREF _Toc309897983 \h </w:instrText>
       </w:r>
       <w:r>
         <w:rPr>
@@ -199,7 +199,7 @@
         <w:rPr>
           <w:noProof/>
         </w:rPr>
-        <w:instrText xml:space="preserve"> PAGEREF _Toc308682706 \h </w:instrText>
+        <w:instrText xml:space="preserve"> PAGEREF _Toc309897984 \h </w:instrText>
       </w:r>
       <w:r>
         <w:rPr>
@@ -264,7 +264,7 @@
         <w:rPr>
           <w:noProof/>
         </w:rPr>
-        <w:instrText xml:space="preserve"> PAGEREF _Toc308682707 \h </w:instrText>
+        <w:instrText xml:space="preserve"> PAGEREF _Toc309897985 \h </w:instrText>
       </w:r>
       <w:r>
         <w:rPr>
@@ -328,7 +328,7 @@
         <w:rPr>
           <w:noProof/>
         </w:rPr>
-        <w:instrText xml:space="preserve"> PAGEREF _Toc308682708 \h </w:instrText>
+        <w:instrText xml:space="preserve"> PAGEREF _Toc309897986 \h </w:instrText>
       </w:r>
       <w:r>
         <w:rPr>
@@ -392,7 +392,7 @@
         <w:rPr>
           <w:noProof/>
         </w:rPr>
-        <w:instrText xml:space="preserve"> PAGEREF _Toc308682709 \h </w:instrText>
+        <w:instrText xml:space="preserve"> PAGEREF _Toc309897987 \h </w:instrText>
       </w:r>
       <w:r>
         <w:rPr>
@@ -456,7 +456,7 @@
         <w:rPr>
           <w:noProof/>
         </w:rPr>
-        <w:instrText xml:space="preserve"> PAGEREF _Toc308682710 \h </w:instrText>
+        <w:instrText xml:space="preserve"> PAGEREF _Toc309897988 \h </w:instrText>
       </w:r>
       <w:r>
         <w:rPr>
@@ -473,7 +473,7 @@
         <w:rPr>
           <w:noProof/>
         </w:rPr>
-        <w:t>5</w:t>
+        <w:t>6</w:t>
       </w:r>
       <w:r>
         <w:rPr>
@@ -503,7 +503,7 @@
         <w:rPr>
           <w:noProof/>
         </w:rPr>
-        <w:t>Jeux de tests - Sirius Versus Concurrents</w:t>
+        <w:t>Jeux de tests</w:t>
       </w:r>
       <w:r>
         <w:rPr>
@@ -521,7 +521,7 @@
         <w:rPr>
           <w:noProof/>
         </w:rPr>
-        <w:instrText xml:space="preserve"> PAGEREF _Toc308682711 \h </w:instrText>
+        <w:instrText xml:space="preserve"> PAGEREF _Toc309897989 \h </w:instrText>
       </w:r>
       <w:r>
         <w:rPr>
@@ -538,7 +538,7 @@
         <w:rPr>
           <w:noProof/>
         </w:rPr>
-        <w:t>6</w:t>
+        <w:t>7</w:t>
       </w:r>
       <w:r>
         <w:rPr>
@@ -585,7 +585,7 @@
         <w:rPr>
           <w:noProof/>
         </w:rPr>
-        <w:instrText xml:space="preserve"> PAGEREF _Toc308682712 \h </w:instrText>
+        <w:instrText xml:space="preserve"> PAGEREF _Toc309897990 \h </w:instrText>
       </w:r>
       <w:r>
         <w:rPr>
@@ -602,7 +602,7 @@
         <w:rPr>
           <w:noProof/>
         </w:rPr>
-        <w:t>6</w:t>
+        <w:t>7</w:t>
       </w:r>
       <w:r>
         <w:rPr>
@@ -649,7 +649,7 @@
         <w:rPr>
           <w:noProof/>
         </w:rPr>
-        <w:instrText xml:space="preserve"> PAGEREF _Toc308682713 \h </w:instrText>
+        <w:instrText xml:space="preserve"> PAGEREF _Toc309897991 \h </w:instrText>
       </w:r>
       <w:r>
         <w:rPr>
@@ -666,7 +666,7 @@
         <w:rPr>
           <w:noProof/>
         </w:rPr>
-        <w:t>6</w:t>
+        <w:t>7</w:t>
       </w:r>
       <w:r>
         <w:rPr>
@@ -713,7 +713,7 @@
         <w:rPr>
           <w:noProof/>
         </w:rPr>
-        <w:instrText xml:space="preserve"> PAGEREF _Toc308682714 \h </w:instrText>
+        <w:instrText xml:space="preserve"> PAGEREF _Toc309897992 \h </w:instrText>
       </w:r>
       <w:r>
         <w:rPr>
@@ -730,7 +730,7 @@
         <w:rPr>
           <w:noProof/>
         </w:rPr>
-        <w:t>6</w:t>
+        <w:t>7</w:t>
       </w:r>
       <w:r>
         <w:rPr>
@@ -777,7 +777,7 @@
         <w:rPr>
           <w:noProof/>
         </w:rPr>
-        <w:instrText xml:space="preserve"> PAGEREF _Toc308682715 \h </w:instrText>
+        <w:instrText xml:space="preserve"> PAGEREF _Toc309897993 \h </w:instrText>
       </w:r>
       <w:r>
         <w:rPr>
@@ -794,7 +794,7 @@
         <w:rPr>
           <w:noProof/>
         </w:rPr>
-        <w:t>7</w:t>
+        <w:t>8</w:t>
       </w:r>
       <w:r>
         <w:rPr>
@@ -841,7 +841,7 @@
         <w:rPr>
           <w:noProof/>
         </w:rPr>
-        <w:instrText xml:space="preserve"> PAGEREF _Toc308682716 \h </w:instrText>
+        <w:instrText xml:space="preserve"> PAGEREF _Toc309897994 \h </w:instrText>
       </w:r>
       <w:r>
         <w:rPr>
@@ -858,7 +858,7 @@
         <w:rPr>
           <w:noProof/>
         </w:rPr>
-        <w:t>7</w:t>
+        <w:t>9</w:t>
       </w:r>
       <w:r>
         <w:rPr>
@@ -905,7 +905,7 @@
         <w:rPr>
           <w:noProof/>
         </w:rPr>
-        <w:instrText xml:space="preserve"> PAGEREF _Toc308682717 \h </w:instrText>
+        <w:instrText xml:space="preserve"> PAGEREF _Toc309897995 \h </w:instrText>
       </w:r>
       <w:r>
         <w:rPr>
@@ -922,7 +922,7 @@
         <w:rPr>
           <w:noProof/>
         </w:rPr>
-        <w:t>7</w:t>
+        <w:t>9</w:t>
       </w:r>
       <w:r>
         <w:rPr>
@@ -969,7 +969,7 @@
         <w:rPr>
           <w:noProof/>
         </w:rPr>
-        <w:instrText xml:space="preserve"> PAGEREF _Toc308682718 \h </w:instrText>
+        <w:instrText xml:space="preserve"> PAGEREF _Toc309897996 \h </w:instrText>
       </w:r>
       <w:r>
         <w:rPr>
@@ -986,7 +986,71 @@
         <w:rPr>
           <w:noProof/>
         </w:rPr>
-        <w:t>8</w:t>
+        <w:t>9</w:t>
+      </w:r>
+      <w:r>
+        <w:rPr>
+          <w:noProof/>
+        </w:rPr>
+        <w:fldChar w:fldCharType="end"/>
+      </w:r>
+    </w:p>
+    <w:p>
+      <w:pPr>
+        <w:pStyle w:val="TM2"/>
+        <w:tabs>
+          <w:tab w:val="right" w:leader="dot" w:pos="9056"/>
+        </w:tabs>
+        <w:rPr>
+          <w:rFonts w:eastAsiaTheme="minorEastAsia" w:cstheme="minorBidi"/>
+          <w:smallCaps w:val="0"/>
+          <w:noProof/>
+          <w:color w:val="auto"/>
+          <w:sz w:val="24"/>
+          <w:szCs w:val="24"/>
+          <w:lang w:eastAsia="ja-JP"/>
+        </w:rPr>
+      </w:pPr>
+      <w:r>
+        <w:rPr>
+          <w:noProof/>
+        </w:rPr>
+        <w:t>Reconnaissance d’image</w:t>
+      </w:r>
+      <w:r>
+        <w:rPr>
+          <w:noProof/>
+        </w:rPr>
+        <w:tab/>
+      </w:r>
+      <w:r>
+        <w:rPr>
+          <w:noProof/>
+        </w:rPr>
+        <w:fldChar w:fldCharType="begin"/>
+      </w:r>
+      <w:r>
+        <w:rPr>
+          <w:noProof/>
+        </w:rPr>
+        <w:instrText xml:space="preserve"> PAGEREF _Toc309897997 \h </w:instrText>
+      </w:r>
+      <w:r>
+        <w:rPr>
+          <w:noProof/>
+        </w:rPr>
+      </w:r>
+      <w:r>
+        <w:rPr>
+          <w:noProof/>
+        </w:rPr>
+        <w:fldChar w:fldCharType="separate"/>
+      </w:r>
+      <w:r>
+        <w:rPr>
+          <w:noProof/>
+        </w:rPr>
+        <w:t>10</w:t>
       </w:r>
       <w:r>
         <w:rPr>
@@ -1034,7 +1098,7 @@
         <w:rPr>
           <w:noProof/>
         </w:rPr>
-        <w:instrText xml:space="preserve"> PAGEREF _Toc308682719 \h </w:instrText>
+        <w:instrText xml:space="preserve"> PAGEREF _Toc309897998 \h </w:instrText>
       </w:r>
       <w:r>
         <w:rPr>
@@ -1051,7 +1115,7 @@
         <w:rPr>
           <w:noProof/>
         </w:rPr>
-        <w:t>9</w:t>
+        <w:t>11</w:t>
       </w:r>
       <w:r>
         <w:rPr>
@@ -1081,13 +1145,112 @@
       <w:pPr>
         <w:pStyle w:val="Titre1"/>
       </w:pPr>
-      <w:bookmarkStart w:id="0" w:name="_Toc308682705"/>
+      <w:bookmarkStart w:id="0" w:name="_Toc309897983"/>
       <w:r>
         <w:t>Introduction</w:t>
       </w:r>
       <w:bookmarkEnd w:id="0"/>
     </w:p>
     <w:p/>
+    <w:p>
+      <w:r>
+        <w:t>Ce document présente le plan de test adopté dans le cadre du projet Sirius.</w:t>
+      </w:r>
+    </w:p>
+    <w:p>
+      <w:r>
+        <w:t xml:space="preserve">Cette application </w:t>
+      </w:r>
+      <w:proofErr w:type="spellStart"/>
+      <w:r>
+        <w:t>OpenSource</w:t>
+      </w:r>
+      <w:proofErr w:type="spellEnd"/>
+      <w:r>
+        <w:t xml:space="preserve"> n’a été mise en place que dans certains environnements et le projet actuel recense la plage de possibilité offerte par la solution.</w:t>
+      </w:r>
+    </w:p>
+    <w:p>
+      <w:r>
+        <w:t>Pour cela, diverses procédures ont été entreprises telles que l’installation sur les systèmes d’exploitations connus (Windows, MacOs, Linux)</w:t>
+      </w:r>
+      <w:r>
+        <w:t>. De plus, les fonctions de l’assistant Sirius ont été comparées à ses concurrents (</w:t>
+      </w:r>
+      <w:proofErr w:type="spellStart"/>
+      <w:r>
+        <w:t>Siri</w:t>
+      </w:r>
+      <w:proofErr w:type="spellEnd"/>
+      <w:r>
+        <w:t xml:space="preserve"> de </w:t>
+      </w:r>
+      <w:r>
+        <w:rPr>
+          <w:i/>
+        </w:rPr>
+        <w:t>Apple</w:t>
+      </w:r>
+      <w:r>
+        <w:t>,</w:t>
+      </w:r>
+      <w:r>
+        <w:rPr>
+          <w:i/>
+        </w:rPr>
+        <w:t xml:space="preserve"> </w:t>
+      </w:r>
+      <w:proofErr w:type="spellStart"/>
+      <w:r>
+        <w:t>Cortana</w:t>
+      </w:r>
+      <w:proofErr w:type="spellEnd"/>
+      <w:r>
+        <w:t xml:space="preserve"> de </w:t>
+      </w:r>
+      <w:r>
+        <w:rPr>
+          <w:i/>
+        </w:rPr>
+        <w:t>Windows</w:t>
+      </w:r>
+      <w:r>
+        <w:t xml:space="preserve"> et Google </w:t>
+      </w:r>
+      <w:proofErr w:type="spellStart"/>
+      <w:r>
+        <w:t>Now</w:t>
+      </w:r>
+      <w:proofErr w:type="spellEnd"/>
+      <w:r>
+        <w:t xml:space="preserve"> de </w:t>
+      </w:r>
+      <w:r>
+        <w:rPr>
+          <w:i/>
+        </w:rPr>
+        <w:t>Google</w:t>
+      </w:r>
+      <w:r>
+        <w:t>).</w:t>
+      </w:r>
+    </w:p>
+    <w:p/>
+    <w:p>
+      <w:r>
+        <w:t>Nous retrouverons dans ce document les principales exigences testées pour Sirius, ses points forts notamment.</w:t>
+      </w:r>
+    </w:p>
+    <w:p>
+      <w:r>
+        <w:t>Ensuite on peut découvrir les différents types de tests réalisés ainsi que les jeux de tests utilisés pour comparer les différents assistant personnels.</w:t>
+      </w:r>
+    </w:p>
+    <w:p>
+      <w:r>
+        <w:t>Enfin une synthèse permet de voir en un coup d’œil les fonctions partagées ou non par Sirius et ses concurrents. Cela peut donner un avis sur la couverture de possibilités multiples et l’avancement qu’ont certains IPA sur les autres.</w:t>
+      </w:r>
+    </w:p>
     <w:p>
       <w:pPr>
         <w:rPr>
@@ -1103,7 +1266,7 @@
       <w:pPr>
         <w:pStyle w:val="Titre1"/>
       </w:pPr>
-      <w:bookmarkStart w:id="1" w:name="_Toc308682706"/>
+      <w:bookmarkStart w:id="1" w:name="_Toc309897984"/>
       <w:r>
         <w:t>Exigences à tester</w:t>
       </w:r>
@@ -1111,44 +1274,187 @@
     </w:p>
     <w:p/>
     <w:p>
+      <w:pPr>
+        <w:rPr>
+          <w:b/>
+        </w:rPr>
+      </w:pPr>
+      <w:r>
+        <w:rPr>
+          <w:b/>
+        </w:rPr>
+        <w:t>Reco</w:t>
+      </w:r>
+      <w:r>
+        <w:rPr>
+          <w:b/>
+        </w:rPr>
+        <w:t>n</w:t>
+      </w:r>
+      <w:r>
+        <w:rPr>
+          <w:b/>
+        </w:rPr>
+        <w:t xml:space="preserve">naissance de la parole </w:t>
+      </w:r>
+      <w:r>
+        <w:rPr>
+          <w:b/>
+        </w:rPr>
+        <w:t>(</w:t>
+      </w:r>
       <w:proofErr w:type="spellStart"/>
       <w:r>
+        <w:rPr>
+          <w:b/>
+        </w:rPr>
         <w:t>Automatic</w:t>
       </w:r>
       <w:proofErr w:type="spellEnd"/>
       <w:r>
+        <w:rPr>
+          <w:b/>
+        </w:rPr>
         <w:t xml:space="preserve"> Speech </w:t>
       </w:r>
       <w:proofErr w:type="spellStart"/>
       <w:r>
+        <w:rPr>
+          <w:b/>
+        </w:rPr>
         <w:t>Recognation</w:t>
       </w:r>
       <w:proofErr w:type="spellEnd"/>
+      <w:r>
+        <w:rPr>
+          <w:b/>
+        </w:rPr>
+        <w:t>)</w:t>
+      </w:r>
+    </w:p>
+    <w:p>
+      <w:pPr>
+        <w:ind w:firstLine="708"/>
+      </w:pPr>
+      <w:r>
+        <w:t>Sirius est sensé reconnaître et comprendre ce que lui dit un utilisateur à l’oral.</w:t>
+      </w:r>
+    </w:p>
+    <w:p>
+      <w:pPr>
+        <w:ind w:firstLine="708"/>
+      </w:pPr>
+      <w:r>
+        <w:t>Cette fonction permet à un utilisateur de formuler une requête sans taper de texte dans une interface.</w:t>
+      </w:r>
+    </w:p>
+    <w:p>
+      <w:pPr>
+        <w:ind w:firstLine="708"/>
+      </w:pPr>
+      <w:r>
+        <w:t>L’exécution de la commande de reconnaissance génère un fichier audio qui est ensuite envoyé puis exploité par Sirius qui sera capable de le comprendre.</w:t>
+      </w:r>
     </w:p>
     <w:p/>
     <w:p>
-      <w:r>
+      <w:pPr>
+        <w:rPr>
+          <w:b/>
+        </w:rPr>
+      </w:pPr>
+      <w:r>
+        <w:rPr>
+          <w:b/>
+        </w:rPr>
+        <w:t>Reconnaissance d’image (</w:t>
+      </w:r>
+      <w:r>
+        <w:rPr>
+          <w:b/>
+        </w:rPr>
         <w:t xml:space="preserve">Image </w:t>
       </w:r>
       <w:proofErr w:type="spellStart"/>
       <w:r>
+        <w:rPr>
+          <w:b/>
+        </w:rPr>
         <w:t>matching</w:t>
       </w:r>
       <w:proofErr w:type="spellEnd"/>
+      <w:r>
+        <w:rPr>
+          <w:b/>
+        </w:rPr>
+        <w:t>)</w:t>
+      </w:r>
+    </w:p>
+    <w:p>
+      <w:r>
+        <w:tab/>
+        <w:t>En se basant sur une base de données, Sirius est capable de reconnaître les éléments se trouvant sur une image.</w:t>
+      </w:r>
+    </w:p>
+    <w:p>
+      <w:pPr>
+        <w:ind w:firstLine="708"/>
+      </w:pPr>
+      <w:r>
+        <w:t>Il suffit que l’image que l’on présente à Sirius soit présente dans sa base pour qu’il arrive à la comparer et trouver les similarités entre les deux. Ceci donne à Sirius les informations nécessaires pour répondre à des questions en lien avec la photo concernée.</w:t>
+      </w:r>
     </w:p>
     <w:p/>
     <w:p>
-      <w:r>
+      <w:pPr>
+        <w:rPr>
+          <w:b/>
+        </w:rPr>
+      </w:pPr>
+      <w:r>
+        <w:rPr>
+          <w:b/>
+        </w:rPr>
+        <w:t>Système de questions – réponses (</w:t>
+      </w:r>
+      <w:r>
+        <w:rPr>
+          <w:b/>
+        </w:rPr>
         <w:t xml:space="preserve">Question </w:t>
       </w:r>
       <w:proofErr w:type="spellStart"/>
       <w:r>
+        <w:rPr>
+          <w:b/>
+        </w:rPr>
         <w:t>Answering</w:t>
       </w:r>
       <w:proofErr w:type="spellEnd"/>
       <w:r>
+        <w:rPr>
+          <w:b/>
+        </w:rPr>
         <w:t xml:space="preserve"> System</w:t>
       </w:r>
+      <w:r>
+        <w:rPr>
+          <w:b/>
+        </w:rPr>
+        <w:t>)</w:t>
+      </w:r>
+    </w:p>
+    <w:p>
+      <w:r>
+        <w:tab/>
+        <w:t>Ce système est la fonction principale de Sirius, il permet l’interaction entre l’utilisateur qui pose une question et l’outil qui y répond.</w:t>
+      </w:r>
+    </w:p>
+    <w:p>
+      <w:r>
+        <w:tab/>
+        <w:t>Que ce soit par lecture d’un fichier audio, la reconnaissance d’une image ou la saisie d’une requête Sirius traitera la demande, interrogera sa base de données et retournera une réponse à l’utilisateur.</w:t>
+      </w:r>
     </w:p>
     <w:p>
       <w:r>
@@ -1159,7 +1465,7 @@
       <w:pPr>
         <w:pStyle w:val="Titre1"/>
       </w:pPr>
-      <w:bookmarkStart w:id="2" w:name="_Toc308682707"/>
+      <w:bookmarkStart w:id="2" w:name="_Toc309897985"/>
       <w:r>
         <w:t>Stratégie de tests</w:t>
       </w:r>
@@ -1170,56 +1476,63 @@
       <w:pPr>
         <w:pStyle w:val="Titre2"/>
       </w:pPr>
-      <w:bookmarkStart w:id="3" w:name="_Toc308682708"/>
+      <w:bookmarkStart w:id="3" w:name="_Toc309897986"/>
       <w:r>
         <w:t>Tests fonctionnels</w:t>
       </w:r>
       <w:bookmarkEnd w:id="3"/>
     </w:p>
     <w:p>
-      <w:proofErr w:type="spellStart"/>
-      <w:r>
-        <w:t>Automatic</w:t>
-      </w:r>
-      <w:proofErr w:type="spellEnd"/>
-      <w:r>
-        <w:t xml:space="preserve"> Speech Recogni</w:t>
-      </w:r>
-      <w:r>
-        <w:t>tion</w:t>
+      <w:r>
+        <w:t xml:space="preserve">Les tests </w:t>
+      </w:r>
+      <w:r>
+        <w:t>fonctionnels seront ciblés sur les exigences présentées plus haut.</w:t>
+      </w:r>
+    </w:p>
+    <w:p>
+      <w:r>
+        <w:t>La reconnaissance</w:t>
+      </w:r>
+      <w:r>
+        <w:t xml:space="preserve"> de </w:t>
+      </w:r>
+      <w:r>
+        <w:t xml:space="preserve">la </w:t>
+      </w:r>
+      <w:r>
+        <w:t>parole</w:t>
+      </w:r>
+      <w:r>
+        <w:t> ; La r</w:t>
+      </w:r>
+      <w:r>
+        <w:t>econnaissance d’image</w:t>
+      </w:r>
+      <w:r>
+        <w:t> ; Le s</w:t>
+      </w:r>
+      <w:r>
+        <w:t>ystème de questions – réponses</w:t>
       </w:r>
     </w:p>
     <w:p/>
     <w:p>
       <w:r>
-        <w:t xml:space="preserve">Image </w:t>
-      </w:r>
-      <w:proofErr w:type="spellStart"/>
-      <w:r>
-        <w:t>matching</w:t>
-      </w:r>
-      <w:proofErr w:type="spellEnd"/>
+        <w:t xml:space="preserve">Une première partie consiste à confirmer le bon fonctionnement de ces fonctions. </w:t>
+      </w:r>
+    </w:p>
+    <w:p>
+      <w:r>
+        <w:t>La suite fera office de comparatif entre Sirius, ses fonctionnalités, et ses concurrents, leurs limites ou leur avance par rapport à Sirius.</w:t>
+      </w:r>
     </w:p>
     <w:p/>
     <w:p>
-      <w:r>
-        <w:t xml:space="preserve">Question </w:t>
-      </w:r>
-      <w:proofErr w:type="spellStart"/>
-      <w:r>
-        <w:t>Answering</w:t>
-      </w:r>
-      <w:proofErr w:type="spellEnd"/>
-      <w:r>
-        <w:t xml:space="preserve"> System</w:t>
-      </w:r>
-    </w:p>
-    <w:p/>
-    <w:p>
       <w:pPr>
         <w:pStyle w:val="Titre2"/>
       </w:pPr>
-      <w:bookmarkStart w:id="4" w:name="_Toc308682709"/>
+      <w:bookmarkStart w:id="4" w:name="_Toc309897987"/>
       <w:r>
         <w:t>Tests d’installation</w:t>
       </w:r>
@@ -1287,6 +1600,19 @@
         <w:t>. La raison est que Sirius exploite des types de fichier et des commandes qui ne sont pas compris par le Système d’exploitation.</w:t>
       </w:r>
     </w:p>
+    <w:p>
+      <w:r>
+        <w:t xml:space="preserve">Une solution est possible en passant par une machine </w:t>
+      </w:r>
+      <w:proofErr w:type="gramStart"/>
+      <w:r>
+        <w:t>virtuel</w:t>
+      </w:r>
+      <w:proofErr w:type="gramEnd"/>
+      <w:r>
+        <w:t>, ce qui implique d’installer un OS autre que Windows pour rendre disponible Sirius.</w:t>
+      </w:r>
+    </w:p>
     <w:p/>
     <w:p>
       <w:pPr>
@@ -1301,7 +1627,29 @@
         <w:t>Linux</w:t>
       </w:r>
     </w:p>
-    <w:p/>
+    <w:p>
+      <w:r>
+        <w:t xml:space="preserve">L’environnement Linux est mis en place via une machine virtuelle. A l’aide de ce contexte Sirius a pu fonctionner correctement sur la version Linux </w:t>
+      </w:r>
+      <w:proofErr w:type="spellStart"/>
+      <w:r>
+        <w:t>Ubuntu</w:t>
+      </w:r>
+      <w:proofErr w:type="spellEnd"/>
+      <w:r>
+        <w:t xml:space="preserve"> 14.04 64bits.</w:t>
+      </w:r>
+    </w:p>
+    <w:p>
+      <w:r>
+        <w:t>Cette version a déjà été testée par les équipes de développement comme l’indique leur site internet.</w:t>
+      </w:r>
+    </w:p>
+    <w:p>
+      <w:r>
+        <w:t>Nous avons choisi de nous dirigé vers cette solution afin d’avoir un environnement sur lequel Sirius fonctionne et qui nous permette de poursuivre nos tests orientés utilisation.</w:t>
+      </w:r>
+    </w:p>
     <w:p>
       <w:pPr>
         <w:jc w:val="left"/>
@@ -1311,7 +1659,7 @@
       <w:pPr>
         <w:pStyle w:val="Titre2"/>
       </w:pPr>
-      <w:bookmarkStart w:id="5" w:name="_Toc308682710"/>
+      <w:bookmarkStart w:id="5" w:name="_Toc309897988"/>
       <w:r>
         <w:t>Jalons de tests</w:t>
       </w:r>
@@ -1681,7 +2029,7 @@
       <w:pPr>
         <w:pStyle w:val="Titre1"/>
       </w:pPr>
-      <w:bookmarkStart w:id="6" w:name="_Toc308682711"/>
+      <w:bookmarkStart w:id="6" w:name="_Toc309897989"/>
       <w:r>
         <w:t>Jeux de tests</w:t>
       </w:r>
@@ -1692,7 +2040,7 @@
       <w:pPr>
         <w:pStyle w:val="Titre2"/>
       </w:pPr>
-      <w:bookmarkStart w:id="7" w:name="_Toc308682712"/>
+      <w:bookmarkStart w:id="7" w:name="_Toc309897990"/>
       <w:r>
         <w:t>Météo</w:t>
       </w:r>
@@ -1860,6 +2208,8 @@
       <w:pPr>
         <w:jc w:val="left"/>
       </w:pPr>
+      <w:bookmarkStart w:id="8" w:name="_GoBack"/>
+      <w:bookmarkEnd w:id="8"/>
     </w:p>
     <w:p>
       <w:pPr>
@@ -1881,11 +2231,11 @@
       <w:pPr>
         <w:pStyle w:val="Titre2"/>
       </w:pPr>
-      <w:bookmarkStart w:id="8" w:name="_Toc308682713"/>
+      <w:bookmarkStart w:id="9" w:name="_Toc309897991"/>
       <w:r>
         <w:t>Appeler</w:t>
       </w:r>
-      <w:bookmarkEnd w:id="8"/>
+      <w:bookmarkEnd w:id="9"/>
       <w:r>
         <w:t xml:space="preserve"> </w:t>
       </w:r>
@@ -1904,6 +2254,55 @@
     </w:p>
     <w:p>
       <w:pPr>
+        <w:pStyle w:val="Paragraphedeliste"/>
+        <w:numPr>
+          <w:ilvl w:val="0"/>
+          <w:numId w:val="3"/>
+        </w:numPr>
+        <w:ind w:left="284"/>
+        <w:rPr>
+          <w:sz w:val="24"/>
+        </w:rPr>
+      </w:pPr>
+      <w:r>
+        <w:rPr>
+          <w:sz w:val="24"/>
+        </w:rPr>
+        <w:t xml:space="preserve">Demander </w:t>
+      </w:r>
+      <w:r>
+        <w:rPr>
+          <w:sz w:val="24"/>
+        </w:rPr>
+        <w:t>d’appeler un contact</w:t>
+      </w:r>
+      <w:r>
+        <w:rPr>
+          <w:sz w:val="24"/>
+        </w:rPr>
+        <w:t> : « </w:t>
+      </w:r>
+      <w:r>
+        <w:rPr>
+          <w:sz w:val="24"/>
+        </w:rPr>
+        <w:t xml:space="preserve">Appelle </w:t>
+      </w:r>
+      <w:r>
+        <w:rPr>
+          <w:sz w:val="24"/>
+        </w:rPr>
+        <w:t> </w:t>
+      </w:r>
+      <w:r>
+        <w:rPr>
+          <w:sz w:val="24"/>
+        </w:rPr>
+        <w:t>»</w:t>
+      </w:r>
+    </w:p>
+    <w:p>
+      <w:pPr>
         <w:pStyle w:val="Titre3"/>
       </w:pPr>
       <w:proofErr w:type="spellStart"/>
@@ -1923,50 +2322,54 @@
       </w:r>
       <w:proofErr w:type="spellEnd"/>
     </w:p>
+    <w:p>
+      <w:r>
+        <w:t>N’est pas pris en charge</w:t>
+      </w:r>
+    </w:p>
+    <w:p>
+      <w:pPr>
+        <w:pStyle w:val="Titre3"/>
+      </w:pPr>
+      <w:r>
+        <w:t xml:space="preserve">Google </w:t>
+      </w:r>
+      <w:proofErr w:type="spellStart"/>
+      <w:r>
+        <w:t>Now</w:t>
+      </w:r>
+      <w:proofErr w:type="spellEnd"/>
+    </w:p>
+    <w:p>
+      <w:pPr>
+        <w:jc w:val="left"/>
+      </w:pPr>
+    </w:p>
+    <w:p>
+      <w:pPr>
+        <w:pStyle w:val="Titre3"/>
+      </w:pPr>
+      <w:proofErr w:type="spellStart"/>
+      <w:r>
+        <w:t>Cortana</w:t>
+      </w:r>
+      <w:proofErr w:type="spellEnd"/>
+    </w:p>
+    <w:p>
+      <w:pPr>
+        <w:pStyle w:val="Titre2"/>
+      </w:pPr>
+    </w:p>
     <w:p/>
     <w:p>
       <w:pPr>
-        <w:pStyle w:val="Titre3"/>
-      </w:pPr>
-      <w:r>
-        <w:t xml:space="preserve">Google </w:t>
-      </w:r>
-      <w:proofErr w:type="spellStart"/>
-      <w:r>
-        <w:t>Now</w:t>
-      </w:r>
-      <w:proofErr w:type="spellEnd"/>
-    </w:p>
-    <w:p>
-      <w:pPr>
-        <w:jc w:val="left"/>
-      </w:pPr>
-    </w:p>
-    <w:p>
-      <w:pPr>
-        <w:pStyle w:val="Titre3"/>
-      </w:pPr>
-      <w:proofErr w:type="spellStart"/>
-      <w:r>
-        <w:t>Cortana</w:t>
-      </w:r>
-      <w:proofErr w:type="spellEnd"/>
-    </w:p>
-    <w:p>
-      <w:pPr>
         <w:pStyle w:val="Titre2"/>
       </w:pPr>
-    </w:p>
-    <w:p/>
-    <w:p>
-      <w:pPr>
-        <w:pStyle w:val="Titre2"/>
-      </w:pPr>
-      <w:bookmarkStart w:id="9" w:name="_Toc308682714"/>
+      <w:bookmarkStart w:id="10" w:name="_Toc309897992"/>
       <w:r>
         <w:t>Planning</w:t>
       </w:r>
-      <w:bookmarkEnd w:id="9"/>
+      <w:bookmarkEnd w:id="10"/>
       <w:r>
         <w:t xml:space="preserve"> </w:t>
       </w:r>
@@ -2049,50 +2452,54 @@
       </w:r>
       <w:proofErr w:type="spellEnd"/>
     </w:p>
+    <w:p>
+      <w:r>
+        <w:t>N’est pas pris en charge</w:t>
+      </w:r>
+    </w:p>
+    <w:p>
+      <w:pPr>
+        <w:pStyle w:val="Titre3"/>
+      </w:pPr>
+      <w:r>
+        <w:t xml:space="preserve">Google </w:t>
+      </w:r>
+      <w:proofErr w:type="spellStart"/>
+      <w:r>
+        <w:t>Now</w:t>
+      </w:r>
+      <w:proofErr w:type="spellEnd"/>
+    </w:p>
+    <w:p>
+      <w:pPr>
+        <w:jc w:val="left"/>
+      </w:pPr>
+    </w:p>
+    <w:p>
+      <w:pPr>
+        <w:pStyle w:val="Titre3"/>
+      </w:pPr>
+      <w:proofErr w:type="spellStart"/>
+      <w:r>
+        <w:t>Cortana</w:t>
+      </w:r>
+      <w:proofErr w:type="spellEnd"/>
+    </w:p>
+    <w:p>
+      <w:pPr>
+        <w:pStyle w:val="Titre2"/>
+      </w:pPr>
+    </w:p>
     <w:p/>
     <w:p>
       <w:pPr>
-        <w:pStyle w:val="Titre3"/>
-      </w:pPr>
-      <w:r>
-        <w:t xml:space="preserve">Google </w:t>
-      </w:r>
-      <w:proofErr w:type="spellStart"/>
-      <w:r>
-        <w:t>Now</w:t>
-      </w:r>
-      <w:proofErr w:type="spellEnd"/>
-    </w:p>
-    <w:p>
-      <w:pPr>
-        <w:jc w:val="left"/>
-      </w:pPr>
-    </w:p>
-    <w:p>
-      <w:pPr>
-        <w:pStyle w:val="Titre3"/>
-      </w:pPr>
-      <w:proofErr w:type="spellStart"/>
-      <w:r>
-        <w:t>Cortana</w:t>
-      </w:r>
-      <w:proofErr w:type="spellEnd"/>
-    </w:p>
-    <w:p>
-      <w:pPr>
         <w:pStyle w:val="Titre2"/>
       </w:pPr>
-    </w:p>
-    <w:p/>
-    <w:p>
-      <w:pPr>
-        <w:pStyle w:val="Titre2"/>
-      </w:pPr>
-      <w:bookmarkStart w:id="10" w:name="_Toc308682715"/>
+      <w:bookmarkStart w:id="11" w:name="_Toc309897993"/>
       <w:r>
         <w:t>Rédiger un contenu</w:t>
       </w:r>
-      <w:bookmarkEnd w:id="10"/>
+      <w:bookmarkEnd w:id="11"/>
       <w:r>
         <w:t xml:space="preserve"> </w:t>
       </w:r>
@@ -2169,53 +2576,57 @@
       </w:r>
       <w:proofErr w:type="spellEnd"/>
     </w:p>
+    <w:p>
+      <w:r>
+        <w:t>N’est pas pris en charge</w:t>
+      </w:r>
+    </w:p>
+    <w:p>
+      <w:pPr>
+        <w:pStyle w:val="Titre3"/>
+      </w:pPr>
+      <w:r>
+        <w:t xml:space="preserve">Google </w:t>
+      </w:r>
+      <w:proofErr w:type="spellStart"/>
+      <w:r>
+        <w:t>Now</w:t>
+      </w:r>
+      <w:proofErr w:type="spellEnd"/>
+    </w:p>
+    <w:p>
+      <w:pPr>
+        <w:jc w:val="left"/>
+      </w:pPr>
+    </w:p>
+    <w:p>
+      <w:pPr>
+        <w:pStyle w:val="Titre3"/>
+      </w:pPr>
+      <w:proofErr w:type="spellStart"/>
+      <w:r>
+        <w:t>Cortana</w:t>
+      </w:r>
+      <w:proofErr w:type="spellEnd"/>
+    </w:p>
+    <w:p>
+      <w:pPr>
+        <w:pStyle w:val="Titre2"/>
+      </w:pPr>
+    </w:p>
     <w:p/>
     <w:p>
       <w:pPr>
-        <w:pStyle w:val="Titre3"/>
-      </w:pPr>
-      <w:r>
-        <w:t xml:space="preserve">Google </w:t>
-      </w:r>
-      <w:proofErr w:type="spellStart"/>
-      <w:r>
-        <w:t>Now</w:t>
-      </w:r>
-      <w:proofErr w:type="spellEnd"/>
-    </w:p>
-    <w:p>
-      <w:pPr>
-        <w:jc w:val="left"/>
-      </w:pPr>
-    </w:p>
-    <w:p>
-      <w:pPr>
-        <w:pStyle w:val="Titre3"/>
-      </w:pPr>
-      <w:proofErr w:type="spellStart"/>
-      <w:r>
-        <w:t>Cortana</w:t>
-      </w:r>
-      <w:proofErr w:type="spellEnd"/>
-    </w:p>
-    <w:p>
-      <w:pPr>
         <w:pStyle w:val="Titre2"/>
-      </w:pPr>
-    </w:p>
-    <w:p/>
-    <w:p>
-      <w:pPr>
-        <w:pStyle w:val="Titre2"/>
         <w:rPr>
           <w:b w:val="0"/>
         </w:rPr>
       </w:pPr>
-      <w:bookmarkStart w:id="11" w:name="_Toc308682716"/>
+      <w:bookmarkStart w:id="12" w:name="_Toc309897994"/>
       <w:r>
         <w:t>Localisation (+ GPS)</w:t>
       </w:r>
-      <w:bookmarkEnd w:id="11"/>
+      <w:bookmarkEnd w:id="12"/>
       <w:r>
         <w:t xml:space="preserve"> </w:t>
       </w:r>
@@ -2279,50 +2690,50 @@
       </w:r>
       <w:proofErr w:type="spellEnd"/>
     </w:p>
+    <w:p>
+      <w:r>
+        <w:t>N’est pas pris en charge</w:t>
+      </w:r>
+    </w:p>
+    <w:p>
+      <w:pPr>
+        <w:pStyle w:val="Titre3"/>
+      </w:pPr>
+      <w:r>
+        <w:t xml:space="preserve">Google </w:t>
+      </w:r>
+      <w:proofErr w:type="spellStart"/>
+      <w:r>
+        <w:t>Now</w:t>
+      </w:r>
+      <w:proofErr w:type="spellEnd"/>
+    </w:p>
+    <w:p>
+      <w:pPr>
+        <w:jc w:val="left"/>
+      </w:pPr>
+    </w:p>
+    <w:p>
+      <w:pPr>
+        <w:pStyle w:val="Titre3"/>
+      </w:pPr>
+      <w:proofErr w:type="spellStart"/>
+      <w:r>
+        <w:t>Cortana</w:t>
+      </w:r>
+      <w:proofErr w:type="spellEnd"/>
+    </w:p>
     <w:p/>
-    <w:p>
-      <w:pPr>
-        <w:pStyle w:val="Titre3"/>
-      </w:pPr>
-      <w:r>
-        <w:t xml:space="preserve">Google </w:t>
-      </w:r>
-      <w:proofErr w:type="spellStart"/>
-      <w:r>
-        <w:t>Now</w:t>
-      </w:r>
-      <w:proofErr w:type="spellEnd"/>
-    </w:p>
-    <w:p>
-      <w:pPr>
-        <w:jc w:val="left"/>
-      </w:pPr>
-    </w:p>
-    <w:p>
-      <w:pPr>
-        <w:pStyle w:val="Titre3"/>
-      </w:pPr>
-      <w:proofErr w:type="spellStart"/>
-      <w:r>
-        <w:t>Cortana</w:t>
-      </w:r>
-      <w:proofErr w:type="spellEnd"/>
-    </w:p>
+    <w:p/>
     <w:p>
       <w:pPr>
         <w:pStyle w:val="Titre2"/>
       </w:pPr>
-    </w:p>
-    <w:p/>
-    <w:p>
-      <w:pPr>
-        <w:pStyle w:val="Titre2"/>
-      </w:pPr>
-      <w:bookmarkStart w:id="12" w:name="_Toc308682717"/>
+      <w:bookmarkStart w:id="13" w:name="_Toc309897995"/>
       <w:r>
         <w:t>Configuration système</w:t>
       </w:r>
-      <w:bookmarkEnd w:id="12"/>
+      <w:bookmarkEnd w:id="13"/>
       <w:r>
         <w:t xml:space="preserve"> </w:t>
       </w:r>
@@ -2386,50 +2797,57 @@
       </w:r>
       <w:proofErr w:type="spellEnd"/>
     </w:p>
+    <w:p>
+      <w:r>
+        <w:t>N’est pas pris en charge</w:t>
+      </w:r>
+    </w:p>
+    <w:p>
+      <w:pPr>
+        <w:pStyle w:val="Titre3"/>
+      </w:pPr>
+      <w:r>
+        <w:t xml:space="preserve">Google </w:t>
+      </w:r>
+      <w:proofErr w:type="spellStart"/>
+      <w:r>
+        <w:t>Now</w:t>
+      </w:r>
+      <w:proofErr w:type="spellEnd"/>
+    </w:p>
+    <w:p>
+      <w:pPr>
+        <w:jc w:val="left"/>
+      </w:pPr>
+      <w:r>
+        <w:t>N’est pas pris en charge</w:t>
+      </w:r>
+    </w:p>
+    <w:p>
+      <w:pPr>
+        <w:pStyle w:val="Titre3"/>
+      </w:pPr>
+      <w:proofErr w:type="spellStart"/>
+      <w:r>
+        <w:t>Cortana</w:t>
+      </w:r>
+      <w:proofErr w:type="spellEnd"/>
+    </w:p>
+    <w:p>
+      <w:r>
+        <w:t>N’est pas pris en charge</w:t>
+      </w:r>
+    </w:p>
     <w:p/>
     <w:p>
       <w:pPr>
-        <w:pStyle w:val="Titre3"/>
-      </w:pPr>
-      <w:r>
-        <w:t xml:space="preserve">Google </w:t>
-      </w:r>
-      <w:proofErr w:type="spellStart"/>
-      <w:r>
-        <w:t>Now</w:t>
-      </w:r>
-      <w:proofErr w:type="spellEnd"/>
-    </w:p>
-    <w:p>
-      <w:pPr>
-        <w:jc w:val="left"/>
-      </w:pPr>
-    </w:p>
-    <w:p>
-      <w:pPr>
-        <w:pStyle w:val="Titre3"/>
-      </w:pPr>
-      <w:proofErr w:type="spellStart"/>
-      <w:r>
-        <w:t>Cortana</w:t>
-      </w:r>
-      <w:proofErr w:type="spellEnd"/>
-    </w:p>
-    <w:p>
-      <w:pPr>
         <w:pStyle w:val="Titre2"/>
       </w:pPr>
-    </w:p>
-    <w:p/>
-    <w:p>
-      <w:pPr>
-        <w:pStyle w:val="Titre2"/>
-      </w:pPr>
-      <w:bookmarkStart w:id="13" w:name="_Toc308682718"/>
+      <w:bookmarkStart w:id="14" w:name="_Toc309897996"/>
       <w:r>
         <w:t>Recherche internet</w:t>
       </w:r>
-      <w:bookmarkEnd w:id="13"/>
+      <w:bookmarkEnd w:id="14"/>
     </w:p>
     <w:p/>
     <w:p>
@@ -2576,12 +2994,11 @@
       <w:pPr>
         <w:pStyle w:val="Titre2"/>
       </w:pPr>
-      <w:r>
-        <w:t>Re</w:t>
-      </w:r>
-      <w:r>
-        <w:t>connaissance d’image</w:t>
-      </w:r>
+      <w:bookmarkStart w:id="15" w:name="_Toc309897997"/>
+      <w:r>
+        <w:t>Reconnaissance d’image</w:t>
+      </w:r>
+      <w:bookmarkEnd w:id="15"/>
     </w:p>
     <w:p/>
     <w:p>
@@ -2610,30 +3027,50 @@
       </w:r>
       <w:proofErr w:type="spellEnd"/>
     </w:p>
+    <w:p>
+      <w:r>
+        <w:t>N’est pas pris en charge</w:t>
+      </w:r>
+    </w:p>
+    <w:p>
+      <w:pPr>
+        <w:pStyle w:val="Titre3"/>
+      </w:pPr>
+      <w:proofErr w:type="spellStart"/>
+      <w:r>
+        <w:t>Siruis</w:t>
+      </w:r>
+      <w:proofErr w:type="spellEnd"/>
+    </w:p>
     <w:p/>
     <w:p>
       <w:pPr>
         <w:pStyle w:val="Titre3"/>
       </w:pPr>
+      <w:r>
+        <w:t xml:space="preserve">Google </w:t>
+      </w:r>
       <w:proofErr w:type="spellStart"/>
       <w:r>
-        <w:t>Siruis</w:t>
-      </w:r>
-      <w:bookmarkStart w:id="14" w:name="_GoBack"/>
-      <w:bookmarkEnd w:id="14"/>
+        <w:t>Now</w:t>
+      </w:r>
       <w:proofErr w:type="spellEnd"/>
     </w:p>
-    <w:p/>
+    <w:p>
+      <w:pPr>
+        <w:jc w:val="left"/>
+      </w:pPr>
+      <w:r>
+        <w:t>N’est pas pris en charge</w:t>
+      </w:r>
+    </w:p>
     <w:p>
       <w:pPr>
         <w:pStyle w:val="Titre3"/>
       </w:pPr>
-      <w:r>
-        <w:t xml:space="preserve">Google </w:t>
-      </w:r>
       <w:proofErr w:type="spellStart"/>
       <w:r>
-        <w:t>Now</w:t>
+        <w:t>Cortana</w:t>
       </w:r>
       <w:proofErr w:type="spellEnd"/>
     </w:p>
@@ -2641,16 +3078,9 @@
       <w:pPr>
         <w:jc w:val="left"/>
       </w:pPr>
-    </w:p>
-    <w:p>
-      <w:pPr>
-        <w:pStyle w:val="Titre3"/>
-      </w:pPr>
-      <w:proofErr w:type="spellStart"/>
-      <w:r>
-        <w:t>Cortana</w:t>
-      </w:r>
-      <w:proofErr w:type="spellEnd"/>
+      <w:r>
+        <w:t>N’est pas pris en charge</w:t>
+      </w:r>
     </w:p>
     <w:p>
       <w:pPr>
@@ -2661,11 +3091,6 @@
       <w:pPr>
         <w:jc w:val="left"/>
       </w:pPr>
-    </w:p>
-    <w:p>
-      <w:pPr>
-        <w:jc w:val="left"/>
-      </w:pPr>
       <w:r>
         <w:br w:type="page"/>
       </w:r>
@@ -2674,11 +3099,11 @@
       <w:pPr>
         <w:pStyle w:val="Titre1"/>
       </w:pPr>
-      <w:bookmarkStart w:id="15" w:name="_Toc308682719"/>
+      <w:bookmarkStart w:id="16" w:name="_Toc309897998"/>
       <w:r>
         <w:t>Comparatif synthétique</w:t>
       </w:r>
-      <w:bookmarkEnd w:id="15"/>
+      <w:bookmarkEnd w:id="16"/>
     </w:p>
     <w:tbl>
       <w:tblPr>
@@ -6761,7 +7186,7 @@
 </file>
 
 <file path=customXml/itemProps1.xml><?xml version="1.0" encoding="utf-8"?>
-<ds:datastoreItem xmlns:ds="http://schemas.openxmlformats.org/officeDocument/2006/customXml" ds:itemID="{D1F980EB-1AA5-2840-80D9-3F22940EA3F7}">
+<ds:datastoreItem xmlns:ds="http://schemas.openxmlformats.org/officeDocument/2006/customXml" ds:itemID="{4979E8A6-AA7F-7243-8BD3-E1F506720462}">
   <ds:schemaRefs>
     <ds:schemaRef ds:uri="http://schemas.openxmlformats.org/officeDocument/2006/bibliography"/>
   </ds:schemaRefs>

</xml_diff>